<commit_message>
Mise à jour du Backlog de produit et correction du Backlog de sprint #2
</commit_message>
<xml_diff>
--- a/src/docs/Backlog de sprint - #002.docx
+++ b/src/docs/Backlog de sprint - #002.docx
@@ -1218,7 +1218,6 @@
               <w:rPr>
                 <w:lang w:val="fr-CA"/>
               </w:rPr>
-              <w:lastRenderedPageBreak/>
               <w:t>Préconditions</w:t>
             </w:r>
           </w:p>
@@ -1333,7 +1332,6 @@
                 <w:szCs w:val="22"/>
                 <w:lang w:val="fr-CA"/>
               </w:rPr>
-              <w:lastRenderedPageBreak/>
               <w:t>Tests d’acceptation</w:t>
             </w:r>
           </w:p>
@@ -2223,7 +2221,6 @@
               <w:rPr>
                 <w:lang w:val="fr-CA"/>
               </w:rPr>
-              <w:lastRenderedPageBreak/>
               <w:t>Faire baisser le niveau de santé du vaisseau.</w:t>
             </w:r>
           </w:p>
@@ -2334,7 +2331,6 @@
                 <w:szCs w:val="22"/>
                 <w:lang w:val="fr-CA"/>
               </w:rPr>
-              <w:lastRenderedPageBreak/>
               <w:t>Tests d’acceptation</w:t>
             </w:r>
           </w:p>
@@ -3257,7 +3253,6 @@
               <w:rPr>
                 <w:lang w:val="fr-CA"/>
               </w:rPr>
-              <w:lastRenderedPageBreak/>
               <w:t>Règles d’affaires</w:t>
             </w:r>
           </w:p>
@@ -3421,7 +3416,6 @@
                 <w:szCs w:val="22"/>
                 <w:lang w:val="fr-CA"/>
               </w:rPr>
-              <w:lastRenderedPageBreak/>
               <w:t>Tests d’acceptation</w:t>
             </w:r>
           </w:p>
@@ -3443,10 +3437,9 @@
               <w:rPr>
                 <w:sz w:val="22"/>
                 <w:szCs w:val="22"/>
-                <w:highlight w:val="yellow"/>
-                <w:lang w:val="fr-CA"/>
-              </w:rPr>
-              <w:t>En tant qu’utilisateur, je veux diriger mon vaisseau avec les touches du clavier.</w:t>
+                <w:lang w:val="fr-CA"/>
+              </w:rPr>
+              <w:t>Vérifier visuellement que la caméra se déplace</w:t>
             </w:r>
           </w:p>
         </w:tc>
@@ -3730,17 +3723,28 @@
               <w:rPr>
                 <w:sz w:val="22"/>
                 <w:szCs w:val="22"/>
-                <w:lang w:val="fr-CA"/>
-              </w:rPr>
-              <w:t xml:space="preserve">En tant qu’utilisateur, </w:t>
-            </w:r>
-            <w:r>
-              <w:rPr>
-                <w:sz w:val="22"/>
-                <w:szCs w:val="22"/>
-                <w:lang w:val="fr-CA"/>
-              </w:rPr>
-              <w:t>je veux diriger mon vaisseau avec la souris.</w:t>
+                <w:highlight w:val="yellow"/>
+                <w:lang w:val="fr-CA"/>
+              </w:rPr>
+              <w:t>En tant qu’utilisateur, je v</w:t>
+            </w:r>
+            <w:r>
+              <w:rPr>
+                <w:sz w:val="22"/>
+                <w:szCs w:val="22"/>
+                <w:highlight w:val="yellow"/>
+                <w:lang w:val="fr-CA"/>
+              </w:rPr>
+              <w:t>eux diriger mon vaisseau avec le clavier</w:t>
+            </w:r>
+            <w:r>
+              <w:rPr>
+                <w:sz w:val="22"/>
+                <w:szCs w:val="22"/>
+                <w:highlight w:val="yellow"/>
+                <w:lang w:val="fr-CA"/>
+              </w:rPr>
+              <w:t>.</w:t>
             </w:r>
           </w:p>
         </w:tc>
@@ -4298,7 +4302,6 @@
               <w:rPr>
                 <w:lang w:val="fr-CA"/>
               </w:rPr>
-              <w:lastRenderedPageBreak/>
               <w:t>Appeler la méthode «force extérieure» au début du niveau.</w:t>
             </w:r>
           </w:p>
@@ -4380,7 +4383,6 @@
                 <w:szCs w:val="22"/>
                 <w:lang w:val="fr-CA"/>
               </w:rPr>
-              <w:lastRenderedPageBreak/>
               <w:t>Tests d’acceptation</w:t>
             </w:r>
           </w:p>
@@ -4823,15 +4825,7 @@
               <w:rPr>
                 <w:lang w:val="fr-CA"/>
               </w:rPr>
-              <w:t>Jonathan Sams</w:t>
-            </w:r>
-            <w:bookmarkStart w:id="0" w:name="_GoBack"/>
-            <w:bookmarkEnd w:id="0"/>
-            <w:r>
-              <w:rPr>
-                <w:lang w:val="fr-CA"/>
-              </w:rPr>
-              <w:t>on</w:t>
+              <w:t>Jonathan Samson</w:t>
             </w:r>
           </w:p>
           <w:p>
@@ -7146,6 +7140,7 @@
   <w:style w:type="character" w:default="1" w:styleId="Policepardfaut">
     <w:name w:val="Default Paragraph Font"/>
     <w:uiPriority w:val="1"/>
+    <w:semiHidden/>
     <w:unhideWhenUsed/>
   </w:style>
   <w:style w:type="table" w:default="1" w:styleId="TableauNormal">
@@ -7765,7 +7760,7 @@
 </file>
 
 <file path=customXml/itemProps1.xml><?xml version="1.0" encoding="utf-8"?>
-<ds:datastoreItem xmlns:ds="http://schemas.openxmlformats.org/officeDocument/2006/customXml" ds:itemID="{9F6BCF14-9729-4D4B-828D-111B286DEA4D}">
+<ds:datastoreItem xmlns:ds="http://schemas.openxmlformats.org/officeDocument/2006/customXml" ds:itemID="{0DB0ADFF-3265-4146-A26A-D09B8BC131F7}">
   <ds:schemaRefs>
     <ds:schemaRef ds:uri="http://schemas.openxmlformats.org/officeDocument/2006/bibliography"/>
   </ds:schemaRefs>

</xml_diff>

<commit_message>
Terminer mon sprint (BOUTON EFFACER DANS l'EDITEUR ET JAVADOC) NB: le backlog de sprint est updaté, vérifier si vos parties représentent le travail que vous avez accompli !
</commit_message>
<xml_diff>
--- a/src/docs/Backlog de sprint - #002.docx
+++ b/src/docs/Backlog de sprint - #002.docx
@@ -1,6 +1,6 @@
 
 <file path=word/document.xml><?xml version="1.0" encoding="utf-8"?>
-<w:document xmlns:wpc="http://schemas.microsoft.com/office/word/2010/wordprocessingCanvas" xmlns:mc="http://schemas.openxmlformats.org/markup-compatibility/2006" xmlns:o="urn:schemas-microsoft-com:office:office" xmlns:r="http://schemas.openxmlformats.org/officeDocument/2006/relationships" xmlns:m="http://schemas.openxmlformats.org/officeDocument/2006/math" xmlns:v="urn:schemas-microsoft-com:vml" xmlns:wp14="http://schemas.microsoft.com/office/word/2010/wordprocessingDrawing" xmlns:wp="http://schemas.openxmlformats.org/drawingml/2006/wordprocessingDrawing" xmlns:w10="urn:schemas-microsoft-com:office:word" xmlns:w="http://schemas.openxmlformats.org/wordprocessingml/2006/main" xmlns:w14="http://schemas.microsoft.com/office/word/2010/wordml" xmlns:w15="http://schemas.microsoft.com/office/word/2012/wordml" xmlns:wpg="http://schemas.microsoft.com/office/word/2010/wordprocessingGroup" xmlns:wpi="http://schemas.microsoft.com/office/word/2010/wordprocessingInk" xmlns:wne="http://schemas.microsoft.com/office/word/2006/wordml" xmlns:wps="http://schemas.microsoft.com/office/word/2010/wordprocessingShape" mc:Ignorable="w14 w15 wp14">
+<w:document xmlns:wpc="http://schemas.microsoft.com/office/word/2010/wordprocessingCanvas" xmlns:mc="http://schemas.openxmlformats.org/markup-compatibility/2006" xmlns:o="urn:schemas-microsoft-com:office:office" xmlns:r="http://schemas.openxmlformats.org/officeDocument/2006/relationships" xmlns:m="http://schemas.openxmlformats.org/officeDocument/2006/math" xmlns:v="urn:schemas-microsoft-com:vml" xmlns:wp14="http://schemas.microsoft.com/office/word/2010/wordprocessingDrawing" xmlns:wp="http://schemas.openxmlformats.org/drawingml/2006/wordprocessingDrawing" xmlns:w10="urn:schemas-microsoft-com:office:word" xmlns:w="http://schemas.openxmlformats.org/wordprocessingml/2006/main" xmlns:w14="http://schemas.microsoft.com/office/word/2010/wordml" xmlns:wpg="http://schemas.microsoft.com/office/word/2010/wordprocessingGroup" xmlns:wpi="http://schemas.microsoft.com/office/word/2010/wordprocessingInk" xmlns:wne="http://schemas.microsoft.com/office/word/2006/wordml" xmlns:wps="http://schemas.microsoft.com/office/word/2010/wordprocessingShape" mc:Ignorable="w14 wp14">
   <w:body>
     <w:p>
       <w:pPr>
@@ -121,7 +121,7 @@
     </w:p>
     <w:p>
       <w:pPr>
-        <w:pStyle w:val="Titre2"/>
+        <w:pStyle w:val="Heading2"/>
         <w:rPr>
           <w:lang w:val="fr-CA"/>
         </w:rPr>
@@ -135,7 +135,7 @@
     </w:p>
     <w:tbl>
       <w:tblPr>
-        <w:tblStyle w:val="Grilledutableau"/>
+        <w:tblStyle w:val="TableGrid"/>
         <w:tblW w:w="0" w:type="auto"/>
         <w:tblLook w:val="04A0" w:firstRow="1" w:lastRow="0" w:firstColumn="1" w:lastColumn="0" w:noHBand="0" w:noVBand="1"/>
       </w:tblPr>
@@ -448,7 +448,7 @@
     </w:p>
     <w:p>
       <w:pPr>
-        <w:pStyle w:val="Titre2"/>
+        <w:pStyle w:val="Heading2"/>
         <w:rPr>
           <w:lang w:val="fr-CA"/>
         </w:rPr>
@@ -504,7 +504,7 @@
     </w:p>
     <w:p>
       <w:pPr>
-        <w:pStyle w:val="Titre2"/>
+        <w:pStyle w:val="Heading2"/>
         <w:rPr>
           <w:lang w:val="fr-CA"/>
         </w:rPr>
@@ -518,7 +518,7 @@
     </w:p>
     <w:p>
       <w:pPr>
-        <w:pStyle w:val="Paragraphedeliste"/>
+        <w:pStyle w:val="ListParagraph"/>
         <w:numPr>
           <w:ilvl w:val="0"/>
           <w:numId w:val="1"/>
@@ -526,14 +526,17 @@
       </w:pPr>
       <w:r>
         <w:rPr>
-          <w:highlight w:val="green"/>
+          <w:highlight w:val="darkGreen"/>
         </w:rPr>
-        <w:t>Vert, indique que ces items sont réalisés.</w:t>
+        <w:t>Vert, indique que ces items sont réalisés</w:t>
+      </w:r>
+      <w:r>
+        <w:t>.</w:t>
       </w:r>
     </w:p>
     <w:p>
       <w:pPr>
-        <w:pStyle w:val="Paragraphedeliste"/>
+        <w:pStyle w:val="ListParagraph"/>
         <w:numPr>
           <w:ilvl w:val="0"/>
           <w:numId w:val="1"/>
@@ -548,7 +551,7 @@
     </w:p>
     <w:p>
       <w:pPr>
-        <w:pStyle w:val="Paragraphedeliste"/>
+        <w:pStyle w:val="ListParagraph"/>
         <w:numPr>
           <w:ilvl w:val="0"/>
           <w:numId w:val="1"/>
@@ -563,7 +566,7 @@
     </w:p>
     <w:p>
       <w:pPr>
-        <w:pStyle w:val="Paragraphedeliste"/>
+        <w:pStyle w:val="ListParagraph"/>
         <w:numPr>
           <w:ilvl w:val="0"/>
           <w:numId w:val="1"/>
@@ -596,7 +599,7 @@
     </w:p>
     <w:p>
       <w:pPr>
-        <w:pStyle w:val="Titre2"/>
+        <w:pStyle w:val="Heading2"/>
         <w:rPr>
           <w:lang w:val="fr-CA"/>
         </w:rPr>
@@ -624,7 +627,7 @@
     </w:p>
     <w:tbl>
       <w:tblPr>
-        <w:tblStyle w:val="Grilledutableau"/>
+        <w:tblStyle w:val="TableGrid"/>
         <w:tblW w:w="10314" w:type="dxa"/>
         <w:tblLook w:val="04A0" w:firstRow="1" w:lastRow="0" w:firstColumn="1" w:lastColumn="0" w:noHBand="0" w:noVBand="1"/>
       </w:tblPr>
@@ -764,7 +767,7 @@
               <w:rPr>
                 <w:sz w:val="22"/>
                 <w:szCs w:val="22"/>
-                <w:highlight w:val="yellow"/>
+                <w:highlight w:val="darkGreen"/>
                 <w:lang w:val="fr-CA"/>
               </w:rPr>
               <w:t>En tant qu’utilisateur, je veux pouvoir mettre le jeu en pause afin de pouvoir réfléchir</w:t>
@@ -773,7 +776,7 @@
               <w:rPr>
                 <w:sz w:val="22"/>
                 <w:szCs w:val="22"/>
-                <w:highlight w:val="yellow"/>
+                <w:highlight w:val="darkGreen"/>
                 <w:lang w:val="fr-CA"/>
               </w:rPr>
               <w:t>.</w:t>
@@ -1637,7 +1640,7 @@
               <w:rPr>
                 <w:sz w:val="22"/>
                 <w:szCs w:val="22"/>
-                <w:highlight w:val="yellow"/>
+                <w:highlight w:val="darkGreen"/>
                 <w:lang w:val="fr-CA"/>
               </w:rPr>
               <w:t xml:space="preserve">En tant qu’utilisateur, </w:t>
@@ -1646,7 +1649,7 @@
               <w:rPr>
                 <w:sz w:val="22"/>
                 <w:szCs w:val="22"/>
-                <w:highlight w:val="yellow"/>
+                <w:highlight w:val="darkGreen"/>
                 <w:lang w:val="fr-CA"/>
               </w:rPr>
               <w:t>je veux que le vaisseau ne puisse pas passer au travers des planètes.</w:t>
@@ -2638,19 +2641,10 @@
               <w:rPr>
                 <w:sz w:val="22"/>
                 <w:szCs w:val="22"/>
-                <w:highlight w:val="yellow"/>
-                <w:lang w:val="fr-CA"/>
-              </w:rPr>
-              <w:t xml:space="preserve">En tant qu’utilisateur, </w:t>
-            </w:r>
-            <w:r>
-              <w:rPr>
-                <w:sz w:val="22"/>
-                <w:szCs w:val="22"/>
-                <w:highlight w:val="yellow"/>
-                <w:lang w:val="fr-CA"/>
-              </w:rPr>
-              <w:t>je veux que la caméra suive mon vaisseau.</w:t>
+                <w:highlight w:val="darkGreen"/>
+                <w:lang w:val="fr-CA"/>
+              </w:rPr>
+              <w:t>En tant qu’utilisateur, je veux que la caméra suive mon vaisseau.</w:t>
             </w:r>
           </w:p>
         </w:tc>
@@ -3386,6 +3380,9 @@
           <w:p>
             <w:pPr>
               <w:pStyle w:val="Listeniveau3"/>
+              <w:rPr>
+                <w:lang w:val="fr-CA"/>
+              </w:rPr>
             </w:pPr>
             <w:r>
               <w:rPr>
@@ -3723,7 +3720,7 @@
               <w:rPr>
                 <w:sz w:val="22"/>
                 <w:szCs w:val="22"/>
-                <w:highlight w:val="yellow"/>
+                <w:highlight w:val="darkGreen"/>
                 <w:lang w:val="fr-CA"/>
               </w:rPr>
               <w:t>En tant qu’utilisateur, je v</w:t>
@@ -3732,7 +3729,7 @@
               <w:rPr>
                 <w:sz w:val="22"/>
                 <w:szCs w:val="22"/>
-                <w:highlight w:val="yellow"/>
+                <w:highlight w:val="darkGreen"/>
                 <w:lang w:val="fr-CA"/>
               </w:rPr>
               <w:t>eux diriger mon vaisseau avec le clavier</w:t>
@@ -3741,7 +3738,7 @@
               <w:rPr>
                 <w:sz w:val="22"/>
                 <w:szCs w:val="22"/>
-                <w:highlight w:val="yellow"/>
+                <w:highlight w:val="darkGreen"/>
                 <w:lang w:val="fr-CA"/>
               </w:rPr>
               <w:t>.</w:t>
@@ -4550,7 +4547,7 @@
     </w:tbl>
     <w:tbl>
       <w:tblPr>
-        <w:tblStyle w:val="Grilledutableau"/>
+        <w:tblStyle w:val="TableGrid"/>
         <w:tblW w:w="10314" w:type="dxa"/>
         <w:tblLook w:val="04A0" w:firstRow="1" w:lastRow="0" w:firstColumn="1" w:lastColumn="0" w:noHBand="0" w:noVBand="1"/>
       </w:tblPr>
@@ -4742,7 +4739,7 @@
               <w:rPr>
                 <w:sz w:val="22"/>
                 <w:szCs w:val="22"/>
-                <w:highlight w:val="yellow"/>
+                <w:highlight w:val="darkGreen"/>
                 <w:lang w:val="fr-CA"/>
               </w:rPr>
               <w:t>En tant qu’utilisateur, je veux pouvoir créer mes propres niveaux.</w:t>
@@ -4910,7 +4907,7 @@
           </w:p>
           <w:p>
             <w:pPr>
-              <w:pStyle w:val="Paragraphedeliste"/>
+              <w:pStyle w:val="ListParagraph"/>
               <w:numPr>
                 <w:ilvl w:val="0"/>
                 <w:numId w:val="0"/>
@@ -4930,12 +4927,24 @@
               <w:rPr>
                 <w:sz w:val="20"/>
               </w:rPr>
-              <w:t xml:space="preserve">     Ajouter une barre d’outils qui se cache directement dans la fenêtre principale du jeu.</w:t>
-            </w:r>
-          </w:p>
-          <w:p>
-            <w:pPr>
-              <w:pStyle w:val="Paragraphedeliste"/>
+              <w:t xml:space="preserve">     Ajouter une barre </w:t>
+            </w:r>
+            <w:r>
+              <w:rPr>
+                <w:sz w:val="20"/>
+              </w:rPr>
+              <w:t xml:space="preserve">qui est présente dans la fenêtre </w:t>
+            </w:r>
+            <w:r>
+              <w:rPr>
+                <w:sz w:val="20"/>
+              </w:rPr>
+              <w:t>principale du jeu.</w:t>
+            </w:r>
+          </w:p>
+          <w:p>
+            <w:pPr>
+              <w:pStyle w:val="ListParagraph"/>
               <w:numPr>
                 <w:ilvl w:val="0"/>
                 <w:numId w:val="0"/>
@@ -4961,7 +4970,13 @@
               <w:rPr>
                 <w:sz w:val="20"/>
               </w:rPr>
-              <w:t xml:space="preserve"> se cache et revient efficacement.</w:t>
+              <w:t xml:space="preserve"> </w:t>
+            </w:r>
+            <w:r>
+              <w:rPr>
+                <w:sz w:val="20"/>
+              </w:rPr>
+              <w:t>ne prenne pas trop d’espace. (ergonomie)</w:t>
             </w:r>
           </w:p>
           <w:p>
@@ -5169,7 +5184,7 @@
           </w:p>
           <w:p>
             <w:pPr>
-              <w:pStyle w:val="Paragraphedeliste"/>
+              <w:pStyle w:val="ListParagraph"/>
               <w:numPr>
                 <w:ilvl w:val="0"/>
                 <w:numId w:val="0"/>
@@ -5194,7 +5209,7 @@
           </w:p>
           <w:p>
             <w:pPr>
-              <w:pStyle w:val="Paragraphedeliste"/>
+              <w:pStyle w:val="ListParagraph"/>
               <w:numPr>
                 <w:ilvl w:val="0"/>
                 <w:numId w:val="0"/>
@@ -5213,7 +5228,7 @@
           </w:p>
           <w:p>
             <w:pPr>
-              <w:pStyle w:val="Paragraphedeliste"/>
+              <w:pStyle w:val="ListParagraph"/>
               <w:numPr>
                 <w:ilvl w:val="0"/>
                 <w:numId w:val="0"/>
@@ -5227,7 +5242,13 @@
               <w:rPr>
                 <w:sz w:val="20"/>
               </w:rPr>
-              <w:t>1.3.3     Faire en sorte que cet objet exerce les forces nécessaires.</w:t>
+              <w:t xml:space="preserve">1.3.3     Faire en sorte que </w:t>
+            </w:r>
+            <w:r>
+              <w:rPr>
+                <w:sz w:val="20"/>
+              </w:rPr>
+              <w:t>ces objets réagissent bien avec la vue du jeu (zoom)</w:t>
             </w:r>
           </w:p>
           <w:p>
@@ -5356,7 +5377,33 @@
                 <w:szCs w:val="22"/>
                 <w:lang w:val="fr-CA"/>
               </w:rPr>
-              <w:t>Être en mesure d’ajouter des planètes de différentes masses et rayon dans l’espace de jeu et qu’elles fonctionnent dans les lois de la physique.</w:t>
+              <w:t>Être en mesure d’ajouter des planètes dans l’espace de jeu et qu’elles fonctionnent dans les lois de la physique.</w:t>
+            </w:r>
+            <w:r>
+              <w:rPr>
+                <w:sz w:val="22"/>
+                <w:szCs w:val="22"/>
+                <w:lang w:val="fr-CA"/>
+              </w:rPr>
+              <w:t xml:space="preserve"> Notes : Ces nouvelles planètes ne seront pas </w:t>
+            </w:r>
+            <w:proofErr w:type="spellStart"/>
+            <w:r>
+              <w:rPr>
+                <w:sz w:val="22"/>
+                <w:szCs w:val="22"/>
+                <w:lang w:val="fr-CA"/>
+              </w:rPr>
+              <w:t>customizables</w:t>
+            </w:r>
+            <w:proofErr w:type="spellEnd"/>
+            <w:r>
+              <w:rPr>
+                <w:sz w:val="22"/>
+                <w:szCs w:val="22"/>
+                <w:lang w:val="fr-CA"/>
+              </w:rPr>
+              <w:t>, ce sera dans un prochain sprint.</w:t>
             </w:r>
           </w:p>
         </w:tc>
@@ -5498,7 +5545,13 @@
         </w:tc>
       </w:tr>
     </w:tbl>
-    <w:p/>
+    <w:p>
+      <w:pPr>
+        <w:rPr>
+          <w:lang w:val="fr-CA"/>
+        </w:rPr>
+      </w:pPr>
+    </w:p>
     <w:sectPr>
       <w:pgSz w:w="12240" w:h="15840"/>
       <w:pgMar w:top="1134" w:right="1134" w:bottom="1134" w:left="1134" w:header="709" w:footer="709" w:gutter="0"/>
@@ -5510,7 +5563,7 @@
 </file>
 
 <file path=word/numbering.xml><?xml version="1.0" encoding="utf-8"?>
-<w:numbering xmlns:wpc="http://schemas.microsoft.com/office/word/2010/wordprocessingCanvas" xmlns:mc="http://schemas.openxmlformats.org/markup-compatibility/2006" xmlns:o="urn:schemas-microsoft-com:office:office" xmlns:r="http://schemas.openxmlformats.org/officeDocument/2006/relationships" xmlns:m="http://schemas.openxmlformats.org/officeDocument/2006/math" xmlns:v="urn:schemas-microsoft-com:vml" xmlns:wp14="http://schemas.microsoft.com/office/word/2010/wordprocessingDrawing" xmlns:wp="http://schemas.openxmlformats.org/drawingml/2006/wordprocessingDrawing" xmlns:w10="urn:schemas-microsoft-com:office:word" xmlns:w="http://schemas.openxmlformats.org/wordprocessingml/2006/main" xmlns:w14="http://schemas.microsoft.com/office/word/2010/wordml" xmlns:w15="http://schemas.microsoft.com/office/word/2012/wordml" xmlns:wpg="http://schemas.microsoft.com/office/word/2010/wordprocessingGroup" xmlns:wpi="http://schemas.microsoft.com/office/word/2010/wordprocessingInk" xmlns:wne="http://schemas.microsoft.com/office/word/2006/wordml" xmlns:wps="http://schemas.microsoft.com/office/word/2010/wordprocessingShape" mc:Ignorable="w14 w15 wp14">
+<w:numbering xmlns:wpc="http://schemas.microsoft.com/office/word/2010/wordprocessingCanvas" xmlns:mc="http://schemas.openxmlformats.org/markup-compatibility/2006" xmlns:o="urn:schemas-microsoft-com:office:office" xmlns:r="http://schemas.openxmlformats.org/officeDocument/2006/relationships" xmlns:m="http://schemas.openxmlformats.org/officeDocument/2006/math" xmlns:v="urn:schemas-microsoft-com:vml" xmlns:wp14="http://schemas.microsoft.com/office/word/2010/wordprocessingDrawing" xmlns:wp="http://schemas.openxmlformats.org/drawingml/2006/wordprocessingDrawing" xmlns:w10="urn:schemas-microsoft-com:office:word" xmlns:w="http://schemas.openxmlformats.org/wordprocessingml/2006/main" xmlns:w14="http://schemas.microsoft.com/office/word/2010/wordml" xmlns:wpg="http://schemas.microsoft.com/office/word/2010/wordprocessingGroup" xmlns:wpi="http://schemas.microsoft.com/office/word/2010/wordprocessingInk" xmlns:wne="http://schemas.microsoft.com/office/word/2006/wordml" xmlns:wps="http://schemas.microsoft.com/office/word/2010/wordprocessingShape" mc:Ignorable="w14 wp14">
   <w:abstractNum w:abstractNumId="0">
     <w:nsid w:val="010714A3"/>
     <w:multiLevelType w:val="hybridMultilevel"/>
@@ -5803,7 +5856,7 @@
     <w:lvl w:ilvl="0">
       <w:start w:val="1"/>
       <w:numFmt w:val="decimal"/>
-      <w:pStyle w:val="Paragraphedeliste"/>
+      <w:pStyle w:val="ListParagraph"/>
       <w:lvlText w:val="%1."/>
       <w:lvlJc w:val="left"/>
       <w:pPr>
@@ -5839,7 +5892,7 @@
         <w:shd w:val="clear" w:color="000000" w:fill="000000"/>
         <w:vertAlign w:val="baseline"/>
         <w:em w:val="none"/>
-        <w:lang w:val="x-none" w:eastAsia="x-none" w:bidi="x-none"/>
+        <w:lang/>
         <w:specVanish w:val="0"/>
         <w14:glow w14:rad="0">
           <w14:srgbClr w14:val="000000"/>
@@ -6671,7 +6724,7 @@
 </file>
 
 <file path=word/styles.xml><?xml version="1.0" encoding="utf-8"?>
-<w:styles xmlns:mc="http://schemas.openxmlformats.org/markup-compatibility/2006" xmlns:r="http://schemas.openxmlformats.org/officeDocument/2006/relationships" xmlns:w="http://schemas.openxmlformats.org/wordprocessingml/2006/main" xmlns:w14="http://schemas.microsoft.com/office/word/2010/wordml" xmlns:w15="http://schemas.microsoft.com/office/word/2012/wordml" mc:Ignorable="w14 w15">
+<w:styles xmlns:mc="http://schemas.openxmlformats.org/markup-compatibility/2006" xmlns:r="http://schemas.openxmlformats.org/officeDocument/2006/relationships" xmlns:w="http://schemas.openxmlformats.org/wordprocessingml/2006/main" xmlns:w14="http://schemas.microsoft.com/office/word/2010/wordml" mc:Ignorable="w14">
   <w:docDefaults>
     <w:rPrDefault>
       <w:rPr>
@@ -6687,378 +6740,144 @@
       </w:pPr>
     </w:pPrDefault>
   </w:docDefaults>
-  <w:latentStyles w:defLockedState="0" w:defUIPriority="99" w:defSemiHidden="0" w:defUnhideWhenUsed="0" w:defQFormat="0" w:count="371">
-    <w:lsdException w:name="Normal" w:uiPriority="0" w:qFormat="1"/>
-    <w:lsdException w:name="heading 1" w:uiPriority="9" w:qFormat="1"/>
-    <w:lsdException w:name="heading 2" w:semiHidden="1" w:uiPriority="9" w:unhideWhenUsed="1" w:qFormat="1"/>
-    <w:lsdException w:name="heading 3" w:semiHidden="1" w:uiPriority="9" w:unhideWhenUsed="1" w:qFormat="1"/>
-    <w:lsdException w:name="heading 4" w:semiHidden="1" w:uiPriority="9" w:unhideWhenUsed="1" w:qFormat="1"/>
-    <w:lsdException w:name="heading 5" w:semiHidden="1" w:uiPriority="9" w:unhideWhenUsed="1" w:qFormat="1"/>
-    <w:lsdException w:name="heading 6" w:semiHidden="1" w:uiPriority="9" w:unhideWhenUsed="1" w:qFormat="1"/>
-    <w:lsdException w:name="heading 7" w:semiHidden="1" w:uiPriority="9" w:unhideWhenUsed="1" w:qFormat="1"/>
-    <w:lsdException w:name="heading 8" w:semiHidden="1" w:uiPriority="9" w:unhideWhenUsed="1" w:qFormat="1"/>
-    <w:lsdException w:name="heading 9" w:semiHidden="1" w:uiPriority="9" w:unhideWhenUsed="1" w:qFormat="1"/>
-    <w:lsdException w:name="index 1" w:semiHidden="1" w:unhideWhenUsed="1"/>
-    <w:lsdException w:name="index 2" w:semiHidden="1" w:unhideWhenUsed="1"/>
-    <w:lsdException w:name="index 3" w:semiHidden="1" w:unhideWhenUsed="1"/>
-    <w:lsdException w:name="index 4" w:semiHidden="1" w:unhideWhenUsed="1"/>
-    <w:lsdException w:name="index 5" w:semiHidden="1" w:unhideWhenUsed="1"/>
-    <w:lsdException w:name="index 6" w:semiHidden="1" w:unhideWhenUsed="1"/>
-    <w:lsdException w:name="index 7" w:semiHidden="1" w:unhideWhenUsed="1"/>
-    <w:lsdException w:name="index 8" w:semiHidden="1" w:unhideWhenUsed="1"/>
-    <w:lsdException w:name="index 9" w:semiHidden="1" w:unhideWhenUsed="1"/>
-    <w:lsdException w:name="toc 1" w:semiHidden="1" w:uiPriority="39" w:unhideWhenUsed="1"/>
-    <w:lsdException w:name="toc 2" w:semiHidden="1" w:uiPriority="39" w:unhideWhenUsed="1"/>
-    <w:lsdException w:name="toc 3" w:semiHidden="1" w:uiPriority="39" w:unhideWhenUsed="1"/>
-    <w:lsdException w:name="toc 4" w:semiHidden="1" w:uiPriority="39" w:unhideWhenUsed="1"/>
-    <w:lsdException w:name="toc 5" w:semiHidden="1" w:uiPriority="39" w:unhideWhenUsed="1"/>
-    <w:lsdException w:name="toc 6" w:semiHidden="1" w:uiPriority="39" w:unhideWhenUsed="1"/>
-    <w:lsdException w:name="toc 7" w:semiHidden="1" w:uiPriority="39" w:unhideWhenUsed="1"/>
-    <w:lsdException w:name="toc 8" w:semiHidden="1" w:uiPriority="39" w:unhideWhenUsed="1"/>
-    <w:lsdException w:name="toc 9" w:semiHidden="1" w:uiPriority="39" w:unhideWhenUsed="1"/>
-    <w:lsdException w:name="Normal Indent" w:semiHidden="1" w:unhideWhenUsed="1"/>
-    <w:lsdException w:name="footnote text" w:semiHidden="1" w:unhideWhenUsed="1"/>
-    <w:lsdException w:name="annotation text" w:semiHidden="1" w:unhideWhenUsed="1"/>
-    <w:lsdException w:name="header" w:semiHidden="1" w:unhideWhenUsed="1"/>
-    <w:lsdException w:name="footer" w:semiHidden="1" w:unhideWhenUsed="1"/>
-    <w:lsdException w:name="index heading" w:semiHidden="1" w:unhideWhenUsed="1"/>
-    <w:lsdException w:name="caption" w:semiHidden="1" w:uiPriority="35" w:unhideWhenUsed="1" w:qFormat="1"/>
-    <w:lsdException w:name="table of figures" w:semiHidden="1" w:unhideWhenUsed="1"/>
-    <w:lsdException w:name="envelope address" w:semiHidden="1" w:unhideWhenUsed="1"/>
-    <w:lsdException w:name="envelope return" w:semiHidden="1" w:unhideWhenUsed="1"/>
-    <w:lsdException w:name="footnote reference" w:semiHidden="1" w:unhideWhenUsed="1"/>
-    <w:lsdException w:name="annotation reference" w:semiHidden="1" w:unhideWhenUsed="1"/>
-    <w:lsdException w:name="line number" w:semiHidden="1" w:unhideWhenUsed="1"/>
-    <w:lsdException w:name="page number" w:semiHidden="1" w:unhideWhenUsed="1"/>
-    <w:lsdException w:name="endnote reference" w:semiHidden="1" w:unhideWhenUsed="1"/>
-    <w:lsdException w:name="endnote text" w:semiHidden="1" w:unhideWhenUsed="1"/>
-    <w:lsdException w:name="table of authorities" w:semiHidden="1" w:unhideWhenUsed="1"/>
-    <w:lsdException w:name="macro" w:semiHidden="1" w:unhideWhenUsed="1"/>
-    <w:lsdException w:name="toa heading" w:semiHidden="1" w:unhideWhenUsed="1"/>
-    <w:lsdException w:name="List" w:semiHidden="1" w:unhideWhenUsed="1"/>
-    <w:lsdException w:name="List Bullet" w:semiHidden="1" w:unhideWhenUsed="1"/>
-    <w:lsdException w:name="List Number" w:semiHidden="1" w:unhideWhenUsed="1"/>
-    <w:lsdException w:name="List 2" w:semiHidden="1" w:unhideWhenUsed="1"/>
-    <w:lsdException w:name="List 3" w:semiHidden="1" w:unhideWhenUsed="1"/>
-    <w:lsdException w:name="List 4" w:semiHidden="1" w:unhideWhenUsed="1"/>
-    <w:lsdException w:name="List 5" w:semiHidden="1" w:unhideWhenUsed="1"/>
-    <w:lsdException w:name="List Bullet 2" w:semiHidden="1" w:unhideWhenUsed="1"/>
-    <w:lsdException w:name="List Bullet 3" w:semiHidden="1" w:unhideWhenUsed="1"/>
-    <w:lsdException w:name="List Bullet 4" w:semiHidden="1" w:unhideWhenUsed="1"/>
-    <w:lsdException w:name="List Bullet 5" w:semiHidden="1" w:unhideWhenUsed="1"/>
-    <w:lsdException w:name="List Number 2" w:semiHidden="1" w:unhideWhenUsed="1"/>
-    <w:lsdException w:name="List Number 3" w:semiHidden="1" w:unhideWhenUsed="1"/>
-    <w:lsdException w:name="List Number 4" w:semiHidden="1" w:unhideWhenUsed="1"/>
-    <w:lsdException w:name="List Number 5" w:semiHidden="1" w:unhideWhenUsed="1"/>
-    <w:lsdException w:name="Title" w:uiPriority="10" w:qFormat="1"/>
-    <w:lsdException w:name="Closing" w:semiHidden="1" w:unhideWhenUsed="1"/>
-    <w:lsdException w:name="Signature" w:semiHidden="1" w:unhideWhenUsed="1"/>
-    <w:lsdException w:name="Default Paragraph Font" w:semiHidden="1" w:uiPriority="1" w:unhideWhenUsed="1"/>
-    <w:lsdException w:name="Body Text" w:semiHidden="1" w:unhideWhenUsed="1"/>
-    <w:lsdException w:name="Body Text Indent" w:semiHidden="1" w:unhideWhenUsed="1"/>
-    <w:lsdException w:name="List Continue" w:semiHidden="1" w:unhideWhenUsed="1"/>
-    <w:lsdException w:name="List Continue 2" w:semiHidden="1" w:unhideWhenUsed="1"/>
-    <w:lsdException w:name="List Continue 3" w:semiHidden="1" w:unhideWhenUsed="1"/>
-    <w:lsdException w:name="List Continue 4" w:semiHidden="1" w:unhideWhenUsed="1"/>
-    <w:lsdException w:name="List Continue 5" w:semiHidden="1" w:unhideWhenUsed="1"/>
-    <w:lsdException w:name="Message Header" w:semiHidden="1" w:unhideWhenUsed="1"/>
-    <w:lsdException w:name="Subtitle" w:uiPriority="11" w:qFormat="1"/>
-    <w:lsdException w:name="Salutation" w:semiHidden="1" w:unhideWhenUsed="1"/>
-    <w:lsdException w:name="Date" w:semiHidden="1" w:unhideWhenUsed="1"/>
-    <w:lsdException w:name="Body Text First Indent" w:semiHidden="1" w:unhideWhenUsed="1"/>
-    <w:lsdException w:name="Body Text First Indent 2" w:semiHidden="1" w:unhideWhenUsed="1"/>
-    <w:lsdException w:name="Note Heading" w:semiHidden="1" w:unhideWhenUsed="1"/>
-    <w:lsdException w:name="Body Text 2" w:semiHidden="1" w:unhideWhenUsed="1"/>
-    <w:lsdException w:name="Body Text 3" w:semiHidden="1" w:unhideWhenUsed="1"/>
-    <w:lsdException w:name="Body Text Indent 2" w:semiHidden="1" w:unhideWhenUsed="1"/>
-    <w:lsdException w:name="Body Text Indent 3" w:semiHidden="1" w:unhideWhenUsed="1"/>
-    <w:lsdException w:name="Block Text" w:semiHidden="1" w:unhideWhenUsed="1"/>
-    <w:lsdException w:name="Hyperlink" w:semiHidden="1" w:unhideWhenUsed="1"/>
-    <w:lsdException w:name="FollowedHyperlink" w:semiHidden="1" w:unhideWhenUsed="1"/>
-    <w:lsdException w:name="Strong" w:uiPriority="22" w:qFormat="1"/>
-    <w:lsdException w:name="Emphasis" w:uiPriority="20" w:qFormat="1"/>
-    <w:lsdException w:name="Document Map" w:semiHidden="1" w:unhideWhenUsed="1"/>
-    <w:lsdException w:name="Plain Text" w:semiHidden="1" w:unhideWhenUsed="1"/>
-    <w:lsdException w:name="E-mail Signature" w:semiHidden="1" w:unhideWhenUsed="1"/>
-    <w:lsdException w:name="HTML Top of Form" w:semiHidden="1" w:unhideWhenUsed="1"/>
-    <w:lsdException w:name="HTML Bottom of Form" w:semiHidden="1" w:unhideWhenUsed="1"/>
-    <w:lsdException w:name="Normal (Web)" w:semiHidden="1" w:unhideWhenUsed="1"/>
-    <w:lsdException w:name="HTML Acronym" w:semiHidden="1" w:unhideWhenUsed="1"/>
-    <w:lsdException w:name="HTML Address" w:semiHidden="1" w:unhideWhenUsed="1"/>
-    <w:lsdException w:name="HTML Cite" w:semiHidden="1" w:unhideWhenUsed="1"/>
-    <w:lsdException w:name="HTML Code" w:semiHidden="1" w:unhideWhenUsed="1"/>
-    <w:lsdException w:name="HTML Definition" w:semiHidden="1" w:unhideWhenUsed="1"/>
-    <w:lsdException w:name="HTML Keyboard" w:semiHidden="1" w:unhideWhenUsed="1"/>
-    <w:lsdException w:name="HTML Preformatted" w:semiHidden="1" w:unhideWhenUsed="1"/>
-    <w:lsdException w:name="HTML Sample" w:semiHidden="1" w:unhideWhenUsed="1"/>
-    <w:lsdException w:name="HTML Typewriter" w:semiHidden="1" w:unhideWhenUsed="1"/>
-    <w:lsdException w:name="HTML Variable" w:semiHidden="1" w:unhideWhenUsed="1"/>
-    <w:lsdException w:name="Normal Table" w:semiHidden="1" w:unhideWhenUsed="1"/>
-    <w:lsdException w:name="annotation subject" w:semiHidden="1" w:unhideWhenUsed="1"/>
-    <w:lsdException w:name="No List" w:semiHidden="1" w:unhideWhenUsed="1"/>
-    <w:lsdException w:name="Outline List 1" w:semiHidden="1" w:unhideWhenUsed="1"/>
-    <w:lsdException w:name="Outline List 2" w:semiHidden="1" w:unhideWhenUsed="1"/>
-    <w:lsdException w:name="Outline List 3" w:semiHidden="1" w:unhideWhenUsed="1"/>
-    <w:lsdException w:name="Table Simple 1" w:semiHidden="1" w:unhideWhenUsed="1"/>
-    <w:lsdException w:name="Table Simple 2" w:semiHidden="1" w:unhideWhenUsed="1"/>
-    <w:lsdException w:name="Table Simple 3" w:semiHidden="1" w:unhideWhenUsed="1"/>
-    <w:lsdException w:name="Table Classic 1" w:semiHidden="1" w:unhideWhenUsed="1"/>
-    <w:lsdException w:name="Table Classic 2" w:semiHidden="1" w:unhideWhenUsed="1"/>
-    <w:lsdException w:name="Table Classic 3" w:semiHidden="1" w:unhideWhenUsed="1"/>
-    <w:lsdException w:name="Table Classic 4" w:semiHidden="1" w:unhideWhenUsed="1"/>
-    <w:lsdException w:name="Table Colorful 1" w:semiHidden="1" w:unhideWhenUsed="1"/>
-    <w:lsdException w:name="Table Colorful 2" w:semiHidden="1" w:unhideWhenUsed="1"/>
-    <w:lsdException w:name="Table Colorful 3" w:semiHidden="1" w:unhideWhenUsed="1"/>
-    <w:lsdException w:name="Table Columns 1" w:semiHidden="1" w:unhideWhenUsed="1"/>
-    <w:lsdException w:name="Table Columns 2" w:semiHidden="1" w:unhideWhenUsed="1"/>
-    <w:lsdException w:name="Table Columns 3" w:semiHidden="1" w:unhideWhenUsed="1"/>
-    <w:lsdException w:name="Table Columns 4" w:semiHidden="1" w:unhideWhenUsed="1"/>
-    <w:lsdException w:name="Table Columns 5" w:semiHidden="1" w:unhideWhenUsed="1"/>
-    <w:lsdException w:name="Table Grid 1" w:semiHidden="1" w:unhideWhenUsed="1"/>
-    <w:lsdException w:name="Table Grid 2" w:semiHidden="1" w:unhideWhenUsed="1"/>
-    <w:lsdException w:name="Table Grid 3" w:semiHidden="1" w:unhideWhenUsed="1"/>
-    <w:lsdException w:name="Table Grid 4" w:semiHidden="1" w:unhideWhenUsed="1"/>
-    <w:lsdException w:name="Table Grid 5" w:semiHidden="1" w:unhideWhenUsed="1"/>
-    <w:lsdException w:name="Table Grid 6" w:semiHidden="1" w:unhideWhenUsed="1"/>
-    <w:lsdException w:name="Table Grid 7" w:semiHidden="1" w:unhideWhenUsed="1"/>
-    <w:lsdException w:name="Table Grid 8" w:semiHidden="1" w:unhideWhenUsed="1"/>
-    <w:lsdException w:name="Table List 1" w:semiHidden="1" w:unhideWhenUsed="1"/>
-    <w:lsdException w:name="Table List 2" w:semiHidden="1" w:unhideWhenUsed="1"/>
-    <w:lsdException w:name="Table List 3" w:semiHidden="1" w:unhideWhenUsed="1"/>
-    <w:lsdException w:name="Table List 4" w:semiHidden="1" w:unhideWhenUsed="1"/>
-    <w:lsdException w:name="Table List 5" w:semiHidden="1" w:unhideWhenUsed="1"/>
-    <w:lsdException w:name="Table List 6" w:semiHidden="1" w:unhideWhenUsed="1"/>
-    <w:lsdException w:name="Table List 7" w:semiHidden="1" w:unhideWhenUsed="1"/>
-    <w:lsdException w:name="Table List 8" w:semiHidden="1" w:unhideWhenUsed="1"/>
-    <w:lsdException w:name="Table 3D effects 1" w:semiHidden="1" w:unhideWhenUsed="1"/>
-    <w:lsdException w:name="Table 3D effects 2" w:semiHidden="1" w:unhideWhenUsed="1"/>
-    <w:lsdException w:name="Table 3D effects 3" w:semiHidden="1" w:unhideWhenUsed="1"/>
-    <w:lsdException w:name="Table Contemporary" w:semiHidden="1" w:unhideWhenUsed="1"/>
-    <w:lsdException w:name="Table Elegant" w:semiHidden="1" w:unhideWhenUsed="1"/>
-    <w:lsdException w:name="Table Professional" w:semiHidden="1" w:unhideWhenUsed="1"/>
-    <w:lsdException w:name="Table Subtle 1" w:semiHidden="1" w:unhideWhenUsed="1"/>
-    <w:lsdException w:name="Table Subtle 2" w:semiHidden="1" w:unhideWhenUsed="1"/>
-    <w:lsdException w:name="Table Web 1" w:semiHidden="1" w:unhideWhenUsed="1"/>
-    <w:lsdException w:name="Table Web 2" w:semiHidden="1" w:unhideWhenUsed="1"/>
-    <w:lsdException w:name="Table Web 3" w:semiHidden="1" w:unhideWhenUsed="1"/>
-    <w:lsdException w:name="Balloon Text" w:semiHidden="1" w:unhideWhenUsed="1"/>
-    <w:lsdException w:name="Table Grid" w:uiPriority="59"/>
-    <w:lsdException w:name="Table Theme" w:semiHidden="1" w:unhideWhenUsed="1"/>
-    <w:lsdException w:name="Placeholder Text" w:semiHidden="1"/>
-    <w:lsdException w:name="No Spacing" w:uiPriority="1" w:qFormat="1"/>
-    <w:lsdException w:name="Light Shading" w:uiPriority="60"/>
-    <w:lsdException w:name="Light List" w:uiPriority="61"/>
-    <w:lsdException w:name="Light Grid" w:uiPriority="62"/>
-    <w:lsdException w:name="Medium Shading 1" w:uiPriority="63"/>
-    <w:lsdException w:name="Medium Shading 2" w:uiPriority="64"/>
-    <w:lsdException w:name="Medium List 1" w:uiPriority="65"/>
-    <w:lsdException w:name="Medium List 2" w:uiPriority="66"/>
-    <w:lsdException w:name="Medium Grid 1" w:uiPriority="67"/>
-    <w:lsdException w:name="Medium Grid 2" w:uiPriority="68"/>
-    <w:lsdException w:name="Medium Grid 3" w:uiPriority="69"/>
-    <w:lsdException w:name="Dark List" w:uiPriority="70"/>
-    <w:lsdException w:name="Colorful Shading" w:uiPriority="71"/>
-    <w:lsdException w:name="Colorful List" w:uiPriority="72"/>
-    <w:lsdException w:name="Colorful Grid" w:uiPriority="73"/>
-    <w:lsdException w:name="Light Shading Accent 1" w:uiPriority="60"/>
-    <w:lsdException w:name="Light List Accent 1" w:uiPriority="61"/>
-    <w:lsdException w:name="Light Grid Accent 1" w:uiPriority="62"/>
-    <w:lsdException w:name="Medium Shading 1 Accent 1" w:uiPriority="63"/>
-    <w:lsdException w:name="Medium Shading 2 Accent 1" w:uiPriority="64"/>
-    <w:lsdException w:name="Medium List 1 Accent 1" w:uiPriority="65"/>
-    <w:lsdException w:name="Revision" w:semiHidden="1"/>
-    <w:lsdException w:name="List Paragraph" w:uiPriority="34" w:qFormat="1"/>
-    <w:lsdException w:name="Quote" w:uiPriority="29" w:qFormat="1"/>
-    <w:lsdException w:name="Intense Quote" w:uiPriority="30" w:qFormat="1"/>
-    <w:lsdException w:name="Medium List 2 Accent 1" w:uiPriority="66"/>
-    <w:lsdException w:name="Medium Grid 1 Accent 1" w:uiPriority="67"/>
-    <w:lsdException w:name="Medium Grid 2 Accent 1" w:uiPriority="68"/>
-    <w:lsdException w:name="Medium Grid 3 Accent 1" w:uiPriority="69"/>
-    <w:lsdException w:name="Dark List Accent 1" w:uiPriority="70"/>
-    <w:lsdException w:name="Colorful Shading Accent 1" w:uiPriority="71"/>
-    <w:lsdException w:name="Colorful List Accent 1" w:uiPriority="72"/>
-    <w:lsdException w:name="Colorful Grid Accent 1" w:uiPriority="73"/>
-    <w:lsdException w:name="Light Shading Accent 2" w:uiPriority="60"/>
-    <w:lsdException w:name="Light List Accent 2" w:uiPriority="61"/>
-    <w:lsdException w:name="Light Grid Accent 2" w:uiPriority="62"/>
-    <w:lsdException w:name="Medium Shading 1 Accent 2" w:uiPriority="63"/>
-    <w:lsdException w:name="Medium Shading 2 Accent 2" w:uiPriority="64"/>
-    <w:lsdException w:name="Medium List 1 Accent 2" w:uiPriority="65"/>
-    <w:lsdException w:name="Medium List 2 Accent 2" w:uiPriority="66"/>
-    <w:lsdException w:name="Medium Grid 1 Accent 2" w:uiPriority="67"/>
-    <w:lsdException w:name="Medium Grid 2 Accent 2" w:uiPriority="68"/>
-    <w:lsdException w:name="Medium Grid 3 Accent 2" w:uiPriority="69"/>
-    <w:lsdException w:name="Dark List Accent 2" w:uiPriority="70"/>
-    <w:lsdException w:name="Colorful Shading Accent 2" w:uiPriority="71"/>
-    <w:lsdException w:name="Colorful List Accent 2" w:uiPriority="72"/>
-    <w:lsdException w:name="Colorful Grid Accent 2" w:uiPriority="73"/>
-    <w:lsdException w:name="Light Shading Accent 3" w:uiPriority="60"/>
-    <w:lsdException w:name="Light List Accent 3" w:uiPriority="61"/>
-    <w:lsdException w:name="Light Grid Accent 3" w:uiPriority="62"/>
-    <w:lsdException w:name="Medium Shading 1 Accent 3" w:uiPriority="63"/>
-    <w:lsdException w:name="Medium Shading 2 Accent 3" w:uiPriority="64"/>
-    <w:lsdException w:name="Medium List 1 Accent 3" w:uiPriority="65"/>
-    <w:lsdException w:name="Medium List 2 Accent 3" w:uiPriority="66"/>
-    <w:lsdException w:name="Medium Grid 1 Accent 3" w:uiPriority="67"/>
-    <w:lsdException w:name="Medium Grid 2 Accent 3" w:uiPriority="68"/>
-    <w:lsdException w:name="Medium Grid 3 Accent 3" w:uiPriority="69"/>
-    <w:lsdException w:name="Dark List Accent 3" w:uiPriority="70"/>
-    <w:lsdException w:name="Colorful Shading Accent 3" w:uiPriority="71"/>
-    <w:lsdException w:name="Colorful List Accent 3" w:uiPriority="72"/>
-    <w:lsdException w:name="Colorful Grid Accent 3" w:uiPriority="73"/>
-    <w:lsdException w:name="Light Shading Accent 4" w:uiPriority="60"/>
-    <w:lsdException w:name="Light List Accent 4" w:uiPriority="61"/>
-    <w:lsdException w:name="Light Grid Accent 4" w:uiPriority="62"/>
-    <w:lsdException w:name="Medium Shading 1 Accent 4" w:uiPriority="63"/>
-    <w:lsdException w:name="Medium Shading 2 Accent 4" w:uiPriority="64"/>
-    <w:lsdException w:name="Medium List 1 Accent 4" w:uiPriority="65"/>
-    <w:lsdException w:name="Medium List 2 Accent 4" w:uiPriority="66"/>
-    <w:lsdException w:name="Medium Grid 1 Accent 4" w:uiPriority="67"/>
-    <w:lsdException w:name="Medium Grid 2 Accent 4" w:uiPriority="68"/>
-    <w:lsdException w:name="Medium Grid 3 Accent 4" w:uiPriority="69"/>
-    <w:lsdException w:name="Dark List Accent 4" w:uiPriority="70"/>
-    <w:lsdException w:name="Colorful Shading Accent 4" w:uiPriority="71"/>
-    <w:lsdException w:name="Colorful List Accent 4" w:uiPriority="72"/>
-    <w:lsdException w:name="Colorful Grid Accent 4" w:uiPriority="73"/>
-    <w:lsdException w:name="Light Shading Accent 5" w:uiPriority="60"/>
-    <w:lsdException w:name="Light List Accent 5" w:uiPriority="61"/>
-    <w:lsdException w:name="Light Grid Accent 5" w:uiPriority="62"/>
-    <w:lsdException w:name="Medium Shading 1 Accent 5" w:uiPriority="63"/>
-    <w:lsdException w:name="Medium Shading 2 Accent 5" w:uiPriority="64"/>
-    <w:lsdException w:name="Medium List 1 Accent 5" w:uiPriority="65"/>
-    <w:lsdException w:name="Medium List 2 Accent 5" w:uiPriority="66"/>
-    <w:lsdException w:name="Medium Grid 1 Accent 5" w:uiPriority="67"/>
-    <w:lsdException w:name="Medium Grid 2 Accent 5" w:uiPriority="68"/>
-    <w:lsdException w:name="Medium Grid 3 Accent 5" w:uiPriority="69"/>
-    <w:lsdException w:name="Dark List Accent 5" w:uiPriority="70"/>
-    <w:lsdException w:name="Colorful Shading Accent 5" w:uiPriority="71"/>
-    <w:lsdException w:name="Colorful List Accent 5" w:uiPriority="72"/>
-    <w:lsdException w:name="Colorful Grid Accent 5" w:uiPriority="73"/>
-    <w:lsdException w:name="Light Shading Accent 6" w:uiPriority="60"/>
-    <w:lsdException w:name="Light List Accent 6" w:uiPriority="61"/>
-    <w:lsdException w:name="Light Grid Accent 6" w:uiPriority="62"/>
-    <w:lsdException w:name="Medium Shading 1 Accent 6" w:uiPriority="63"/>
-    <w:lsdException w:name="Medium Shading 2 Accent 6" w:uiPriority="64"/>
-    <w:lsdException w:name="Medium List 1 Accent 6" w:uiPriority="65"/>
-    <w:lsdException w:name="Medium List 2 Accent 6" w:uiPriority="66"/>
-    <w:lsdException w:name="Medium Grid 1 Accent 6" w:uiPriority="67"/>
-    <w:lsdException w:name="Medium Grid 2 Accent 6" w:uiPriority="68"/>
-    <w:lsdException w:name="Medium Grid 3 Accent 6" w:uiPriority="69"/>
-    <w:lsdException w:name="Dark List Accent 6" w:uiPriority="70"/>
-    <w:lsdException w:name="Colorful Shading Accent 6" w:uiPriority="71"/>
-    <w:lsdException w:name="Colorful List Accent 6" w:uiPriority="72"/>
-    <w:lsdException w:name="Colorful Grid Accent 6" w:uiPriority="73"/>
-    <w:lsdException w:name="Subtle Emphasis" w:uiPriority="19" w:qFormat="1"/>
-    <w:lsdException w:name="Intense Emphasis" w:uiPriority="21" w:qFormat="1"/>
-    <w:lsdException w:name="Subtle Reference" w:uiPriority="31" w:qFormat="1"/>
-    <w:lsdException w:name="Intense Reference" w:uiPriority="32" w:qFormat="1"/>
-    <w:lsdException w:name="Book Title" w:uiPriority="33" w:qFormat="1"/>
-    <w:lsdException w:name="Bibliography" w:semiHidden="1" w:uiPriority="37" w:unhideWhenUsed="1"/>
-    <w:lsdException w:name="TOC Heading" w:semiHidden="1" w:uiPriority="39" w:unhideWhenUsed="1" w:qFormat="1"/>
-    <w:lsdException w:name="Plain Table 1" w:uiPriority="41"/>
-    <w:lsdException w:name="Plain Table 2" w:uiPriority="42"/>
-    <w:lsdException w:name="Plain Table 3" w:uiPriority="43"/>
-    <w:lsdException w:name="Plain Table 4" w:uiPriority="44"/>
-    <w:lsdException w:name="Plain Table 5" w:uiPriority="45"/>
-    <w:lsdException w:name="Grid Table Light" w:uiPriority="40"/>
-    <w:lsdException w:name="Grid Table 1 Light" w:uiPriority="46"/>
-    <w:lsdException w:name="Grid Table 2" w:uiPriority="47"/>
-    <w:lsdException w:name="Grid Table 3" w:uiPriority="48"/>
-    <w:lsdException w:name="Grid Table 4" w:uiPriority="49"/>
-    <w:lsdException w:name="Grid Table 5 Dark" w:uiPriority="50"/>
-    <w:lsdException w:name="Grid Table 6 Colorful" w:uiPriority="51"/>
-    <w:lsdException w:name="Grid Table 7 Colorful" w:uiPriority="52"/>
-    <w:lsdException w:name="Grid Table 1 Light Accent 1" w:uiPriority="46"/>
-    <w:lsdException w:name="Grid Table 2 Accent 1" w:uiPriority="47"/>
-    <w:lsdException w:name="Grid Table 3 Accent 1" w:uiPriority="48"/>
-    <w:lsdException w:name="Grid Table 4 Accent 1" w:uiPriority="49"/>
-    <w:lsdException w:name="Grid Table 5 Dark Accent 1" w:uiPriority="50"/>
-    <w:lsdException w:name="Grid Table 6 Colorful Accent 1" w:uiPriority="51"/>
-    <w:lsdException w:name="Grid Table 7 Colorful Accent 1" w:uiPriority="52"/>
-    <w:lsdException w:name="Grid Table 1 Light Accent 2" w:uiPriority="46"/>
-    <w:lsdException w:name="Grid Table 2 Accent 2" w:uiPriority="47"/>
-    <w:lsdException w:name="Grid Table 3 Accent 2" w:uiPriority="48"/>
-    <w:lsdException w:name="Grid Table 4 Accent 2" w:uiPriority="49"/>
-    <w:lsdException w:name="Grid Table 5 Dark Accent 2" w:uiPriority="50"/>
-    <w:lsdException w:name="Grid Table 6 Colorful Accent 2" w:uiPriority="51"/>
-    <w:lsdException w:name="Grid Table 7 Colorful Accent 2" w:uiPriority="52"/>
-    <w:lsdException w:name="Grid Table 1 Light Accent 3" w:uiPriority="46"/>
-    <w:lsdException w:name="Grid Table 2 Accent 3" w:uiPriority="47"/>
-    <w:lsdException w:name="Grid Table 3 Accent 3" w:uiPriority="48"/>
-    <w:lsdException w:name="Grid Table 4 Accent 3" w:uiPriority="49"/>
-    <w:lsdException w:name="Grid Table 5 Dark Accent 3" w:uiPriority="50"/>
-    <w:lsdException w:name="Grid Table 6 Colorful Accent 3" w:uiPriority="51"/>
-    <w:lsdException w:name="Grid Table 7 Colorful Accent 3" w:uiPriority="52"/>
-    <w:lsdException w:name="Grid Table 1 Light Accent 4" w:uiPriority="46"/>
-    <w:lsdException w:name="Grid Table 2 Accent 4" w:uiPriority="47"/>
-    <w:lsdException w:name="Grid Table 3 Accent 4" w:uiPriority="48"/>
-    <w:lsdException w:name="Grid Table 4 Accent 4" w:uiPriority="49"/>
-    <w:lsdException w:name="Grid Table 5 Dark Accent 4" w:uiPriority="50"/>
-    <w:lsdException w:name="Grid Table 6 Colorful Accent 4" w:uiPriority="51"/>
-    <w:lsdException w:name="Grid Table 7 Colorful Accent 4" w:uiPriority="52"/>
-    <w:lsdException w:name="Grid Table 1 Light Accent 5" w:uiPriority="46"/>
-    <w:lsdException w:name="Grid Table 2 Accent 5" w:uiPriority="47"/>
-    <w:lsdException w:name="Grid Table 3 Accent 5" w:uiPriority="48"/>
-    <w:lsdException w:name="Grid Table 4 Accent 5" w:uiPriority="49"/>
-    <w:lsdException w:name="Grid Table 5 Dark Accent 5" w:uiPriority="50"/>
-    <w:lsdException w:name="Grid Table 6 Colorful Accent 5" w:uiPriority="51"/>
-    <w:lsdException w:name="Grid Table 7 Colorful Accent 5" w:uiPriority="52"/>
-    <w:lsdException w:name="Grid Table 1 Light Accent 6" w:uiPriority="46"/>
-    <w:lsdException w:name="Grid Table 2 Accent 6" w:uiPriority="47"/>
-    <w:lsdException w:name="Grid Table 3 Accent 6" w:uiPriority="48"/>
-    <w:lsdException w:name="Grid Table 4 Accent 6" w:uiPriority="49"/>
-    <w:lsdException w:name="Grid Table 5 Dark Accent 6" w:uiPriority="50"/>
-    <w:lsdException w:name="Grid Table 6 Colorful Accent 6" w:uiPriority="51"/>
-    <w:lsdException w:name="Grid Table 7 Colorful Accent 6" w:uiPriority="52"/>
-    <w:lsdException w:name="List Table 1 Light" w:uiPriority="46"/>
-    <w:lsdException w:name="List Table 2" w:uiPriority="47"/>
-    <w:lsdException w:name="List Table 3" w:uiPriority="48"/>
-    <w:lsdException w:name="List Table 4" w:uiPriority="49"/>
-    <w:lsdException w:name="List Table 5 Dark" w:uiPriority="50"/>
-    <w:lsdException w:name="List Table 6 Colorful" w:uiPriority="51"/>
-    <w:lsdException w:name="List Table 7 Colorful" w:uiPriority="52"/>
-    <w:lsdException w:name="List Table 1 Light Accent 1" w:uiPriority="46"/>
-    <w:lsdException w:name="List Table 2 Accent 1" w:uiPriority="47"/>
-    <w:lsdException w:name="List Table 3 Accent 1" w:uiPriority="48"/>
-    <w:lsdException w:name="List Table 4 Accent 1" w:uiPriority="49"/>
-    <w:lsdException w:name="List Table 5 Dark Accent 1" w:uiPriority="50"/>
-    <w:lsdException w:name="List Table 6 Colorful Accent 1" w:uiPriority="51"/>
-    <w:lsdException w:name="List Table 7 Colorful Accent 1" w:uiPriority="52"/>
-    <w:lsdException w:name="List Table 1 Light Accent 2" w:uiPriority="46"/>
-    <w:lsdException w:name="List Table 2 Accent 2" w:uiPriority="47"/>
-    <w:lsdException w:name="List Table 3 Accent 2" w:uiPriority="48"/>
-    <w:lsdException w:name="List Table 4 Accent 2" w:uiPriority="49"/>
-    <w:lsdException w:name="List Table 5 Dark Accent 2" w:uiPriority="50"/>
-    <w:lsdException w:name="List Table 6 Colorful Accent 2" w:uiPriority="51"/>
-    <w:lsdException w:name="List Table 7 Colorful Accent 2" w:uiPriority="52"/>
-    <w:lsdException w:name="List Table 1 Light Accent 3" w:uiPriority="46"/>
-    <w:lsdException w:name="List Table 2 Accent 3" w:uiPriority="47"/>
-    <w:lsdException w:name="List Table 3 Accent 3" w:uiPriority="48"/>
-    <w:lsdException w:name="List Table 4 Accent 3" w:uiPriority="49"/>
-    <w:lsdException w:name="List Table 5 Dark Accent 3" w:uiPriority="50"/>
-    <w:lsdException w:name="List Table 6 Colorful Accent 3" w:uiPriority="51"/>
-    <w:lsdException w:name="List Table 7 Colorful Accent 3" w:uiPriority="52"/>
-    <w:lsdException w:name="List Table 1 Light Accent 4" w:uiPriority="46"/>
-    <w:lsdException w:name="List Table 2 Accent 4" w:uiPriority="47"/>
-    <w:lsdException w:name="List Table 3 Accent 4" w:uiPriority="48"/>
-    <w:lsdException w:name="List Table 4 Accent 4" w:uiPriority="49"/>
-    <w:lsdException w:name="List Table 5 Dark Accent 4" w:uiPriority="50"/>
-    <w:lsdException w:name="List Table 6 Colorful Accent 4" w:uiPriority="51"/>
-    <w:lsdException w:name="List Table 7 Colorful Accent 4" w:uiPriority="52"/>
-    <w:lsdException w:name="List Table 1 Light Accent 5" w:uiPriority="46"/>
-    <w:lsdException w:name="List Table 2 Accent 5" w:uiPriority="47"/>
-    <w:lsdException w:name="List Table 3 Accent 5" w:uiPriority="48"/>
-    <w:lsdException w:name="List Table 4 Accent 5" w:uiPriority="49"/>
-    <w:lsdException w:name="List Table 5 Dark Accent 5" w:uiPriority="50"/>
-    <w:lsdException w:name="List Table 6 Colorful Accent 5" w:uiPriority="51"/>
-    <w:lsdException w:name="List Table 7 Colorful Accent 5" w:uiPriority="52"/>
-    <w:lsdException w:name="List Table 1 Light Accent 6" w:uiPriority="46"/>
-    <w:lsdException w:name="List Table 2 Accent 6" w:uiPriority="47"/>
-    <w:lsdException w:name="List Table 3 Accent 6" w:uiPriority="48"/>
-    <w:lsdException w:name="List Table 4 Accent 6" w:uiPriority="49"/>
-    <w:lsdException w:name="List Table 5 Dark Accent 6" w:uiPriority="50"/>
-    <w:lsdException w:name="List Table 6 Colorful Accent 6" w:uiPriority="51"/>
-    <w:lsdException w:name="List Table 7 Colorful Accent 6" w:uiPriority="52"/>
+  <w:latentStyles w:defLockedState="0" w:defUIPriority="99" w:defSemiHidden="1" w:defUnhideWhenUsed="1" w:defQFormat="0" w:count="267">
+    <w:lsdException w:name="Normal" w:semiHidden="0" w:uiPriority="0" w:unhideWhenUsed="0" w:qFormat="1"/>
+    <w:lsdException w:name="heading 1" w:semiHidden="0" w:uiPriority="9" w:unhideWhenUsed="0" w:qFormat="1"/>
+    <w:lsdException w:name="heading 2" w:uiPriority="9" w:qFormat="1"/>
+    <w:lsdException w:name="heading 3" w:uiPriority="9" w:qFormat="1"/>
+    <w:lsdException w:name="heading 4" w:uiPriority="9" w:qFormat="1"/>
+    <w:lsdException w:name="heading 5" w:uiPriority="9" w:qFormat="1"/>
+    <w:lsdException w:name="heading 6" w:uiPriority="9" w:qFormat="1"/>
+    <w:lsdException w:name="heading 7" w:uiPriority="9" w:qFormat="1"/>
+    <w:lsdException w:name="heading 8" w:uiPriority="9" w:qFormat="1"/>
+    <w:lsdException w:name="heading 9" w:uiPriority="9" w:qFormat="1"/>
+    <w:lsdException w:name="toc 1" w:uiPriority="39"/>
+    <w:lsdException w:name="toc 2" w:uiPriority="39"/>
+    <w:lsdException w:name="toc 3" w:uiPriority="39"/>
+    <w:lsdException w:name="toc 4" w:uiPriority="39"/>
+    <w:lsdException w:name="toc 5" w:uiPriority="39"/>
+    <w:lsdException w:name="toc 6" w:uiPriority="39"/>
+    <w:lsdException w:name="toc 7" w:uiPriority="39"/>
+    <w:lsdException w:name="toc 8" w:uiPriority="39"/>
+    <w:lsdException w:name="toc 9" w:uiPriority="39"/>
+    <w:lsdException w:name="caption" w:uiPriority="35" w:qFormat="1"/>
+    <w:lsdException w:name="Title" w:semiHidden="0" w:uiPriority="10" w:unhideWhenUsed="0" w:qFormat="1"/>
+    <w:lsdException w:name="Default Paragraph Font" w:uiPriority="1"/>
+    <w:lsdException w:name="Subtitle" w:semiHidden="0" w:uiPriority="11" w:unhideWhenUsed="0" w:qFormat="1"/>
+    <w:lsdException w:name="Strong" w:semiHidden="0" w:uiPriority="22" w:unhideWhenUsed="0" w:qFormat="1"/>
+    <w:lsdException w:name="Emphasis" w:semiHidden="0" w:uiPriority="20" w:unhideWhenUsed="0" w:qFormat="1"/>
+    <w:lsdException w:name="Table Grid" w:semiHidden="0" w:uiPriority="59" w:unhideWhenUsed="0"/>
+    <w:lsdException w:name="Placeholder Text" w:unhideWhenUsed="0"/>
+    <w:lsdException w:name="No Spacing" w:semiHidden="0" w:uiPriority="1" w:unhideWhenUsed="0" w:qFormat="1"/>
+    <w:lsdException w:name="Light Shading" w:semiHidden="0" w:uiPriority="60" w:unhideWhenUsed="0"/>
+    <w:lsdException w:name="Light List" w:semiHidden="0" w:uiPriority="61" w:unhideWhenUsed="0"/>
+    <w:lsdException w:name="Light Grid" w:semiHidden="0" w:uiPriority="62" w:unhideWhenUsed="0"/>
+    <w:lsdException w:name="Medium Shading 1" w:semiHidden="0" w:uiPriority="63" w:unhideWhenUsed="0"/>
+    <w:lsdException w:name="Medium Shading 2" w:semiHidden="0" w:uiPriority="64" w:unhideWhenUsed="0"/>
+    <w:lsdException w:name="Medium List 1" w:semiHidden="0" w:uiPriority="65" w:unhideWhenUsed="0"/>
+    <w:lsdException w:name="Medium List 2" w:semiHidden="0" w:uiPriority="66" w:unhideWhenUsed="0"/>
+    <w:lsdException w:name="Medium Grid 1" w:semiHidden="0" w:uiPriority="67" w:unhideWhenUsed="0"/>
+    <w:lsdException w:name="Medium Grid 2" w:semiHidden="0" w:uiPriority="68" w:unhideWhenUsed="0"/>
+    <w:lsdException w:name="Medium Grid 3" w:semiHidden="0" w:uiPriority="69" w:unhideWhenUsed="0"/>
+    <w:lsdException w:name="Dark List" w:semiHidden="0" w:uiPriority="70" w:unhideWhenUsed="0"/>
+    <w:lsdException w:name="Colorful Shading" w:semiHidden="0" w:uiPriority="71" w:unhideWhenUsed="0"/>
+    <w:lsdException w:name="Colorful List" w:semiHidden="0" w:uiPriority="72" w:unhideWhenUsed="0"/>
+    <w:lsdException w:name="Colorful Grid" w:semiHidden="0" w:uiPriority="73" w:unhideWhenUsed="0"/>
+    <w:lsdException w:name="Light Shading Accent 1" w:semiHidden="0" w:uiPriority="60" w:unhideWhenUsed="0"/>
+    <w:lsdException w:name="Light List Accent 1" w:semiHidden="0" w:uiPriority="61" w:unhideWhenUsed="0"/>
+    <w:lsdException w:name="Light Grid Accent 1" w:semiHidden="0" w:uiPriority="62" w:unhideWhenUsed="0"/>
+    <w:lsdException w:name="Medium Shading 1 Accent 1" w:semiHidden="0" w:uiPriority="63" w:unhideWhenUsed="0"/>
+    <w:lsdException w:name="Medium Shading 2 Accent 1" w:semiHidden="0" w:uiPriority="64" w:unhideWhenUsed="0"/>
+    <w:lsdException w:name="Medium List 1 Accent 1" w:semiHidden="0" w:uiPriority="65" w:unhideWhenUsed="0"/>
+    <w:lsdException w:name="Revision" w:unhideWhenUsed="0"/>
+    <w:lsdException w:name="List Paragraph" w:semiHidden="0" w:uiPriority="34" w:unhideWhenUsed="0" w:qFormat="1"/>
+    <w:lsdException w:name="Quote" w:semiHidden="0" w:uiPriority="29" w:unhideWhenUsed="0" w:qFormat="1"/>
+    <w:lsdException w:name="Intense Quote" w:semiHidden="0" w:uiPriority="30" w:unhideWhenUsed="0" w:qFormat="1"/>
+    <w:lsdException w:name="Medium List 2 Accent 1" w:semiHidden="0" w:uiPriority="66" w:unhideWhenUsed="0"/>
+    <w:lsdException w:name="Medium Grid 1 Accent 1" w:semiHidden="0" w:uiPriority="67" w:unhideWhenUsed="0"/>
+    <w:lsdException w:name="Medium Grid 2 Accent 1" w:semiHidden="0" w:uiPriority="68" w:unhideWhenUsed="0"/>
+    <w:lsdException w:name="Medium Grid 3 Accent 1" w:semiHidden="0" w:uiPriority="69" w:unhideWhenUsed="0"/>
+    <w:lsdException w:name="Dark List Accent 1" w:semiHidden="0" w:uiPriority="70" w:unhideWhenUsed="0"/>
+    <w:lsdException w:name="Colorful Shading Accent 1" w:semiHidden="0" w:uiPriority="71" w:unhideWhenUsed="0"/>
+    <w:lsdException w:name="Colorful List Accent 1" w:semiHidden="0" w:uiPriority="72" w:unhideWhenUsed="0"/>
+    <w:lsdException w:name="Colorful Grid Accent 1" w:semiHidden="0" w:uiPriority="73" w:unhideWhenUsed="0"/>
+    <w:lsdException w:name="Light Shading Accent 2" w:semiHidden="0" w:uiPriority="60" w:unhideWhenUsed="0"/>
+    <w:lsdException w:name="Light List Accent 2" w:semiHidden="0" w:uiPriority="61" w:unhideWhenUsed="0"/>
+    <w:lsdException w:name="Light Grid Accent 2" w:semiHidden="0" w:uiPriority="62" w:unhideWhenUsed="0"/>
+    <w:lsdException w:name="Medium Shading 1 Accent 2" w:semiHidden="0" w:uiPriority="63" w:unhideWhenUsed="0"/>
+    <w:lsdException w:name="Medium Shading 2 Accent 2" w:semiHidden="0" w:uiPriority="64" w:unhideWhenUsed="0"/>
+    <w:lsdException w:name="Medium List 1 Accent 2" w:semiHidden="0" w:uiPriority="65" w:unhideWhenUsed="0"/>
+    <w:lsdException w:name="Medium List 2 Accent 2" w:semiHidden="0" w:uiPriority="66" w:unhideWhenUsed="0"/>
+    <w:lsdException w:name="Medium Grid 1 Accent 2" w:semiHidden="0" w:uiPriority="67" w:unhideWhenUsed="0"/>
+    <w:lsdException w:name="Medium Grid 2 Accent 2" w:semiHidden="0" w:uiPriority="68" w:unhideWhenUsed="0"/>
+    <w:lsdException w:name="Medium Grid 3 Accent 2" w:semiHidden="0" w:uiPriority="69" w:unhideWhenUsed="0"/>
+    <w:lsdException w:name="Dark List Accent 2" w:semiHidden="0" w:uiPriority="70" w:unhideWhenUsed="0"/>
+    <w:lsdException w:name="Colorful Shading Accent 2" w:semiHidden="0" w:uiPriority="71" w:unhideWhenUsed="0"/>
+    <w:lsdException w:name="Colorful List Accent 2" w:semiHidden="0" w:uiPriority="72" w:unhideWhenUsed="0"/>
+    <w:lsdException w:name="Colorful Grid Accent 2" w:semiHidden="0" w:uiPriority="73" w:unhideWhenUsed="0"/>
+    <w:lsdException w:name="Light Shading Accent 3" w:semiHidden="0" w:uiPriority="60" w:unhideWhenUsed="0"/>
+    <w:lsdException w:name="Light List Accent 3" w:semiHidden="0" w:uiPriority="61" w:unhideWhenUsed="0"/>
+    <w:lsdException w:name="Light Grid Accent 3" w:semiHidden="0" w:uiPriority="62" w:unhideWhenUsed="0"/>
+    <w:lsdException w:name="Medium Shading 1 Accent 3" w:semiHidden="0" w:uiPriority="63" w:unhideWhenUsed="0"/>
+    <w:lsdException w:name="Medium Shading 2 Accent 3" w:semiHidden="0" w:uiPriority="64" w:unhideWhenUsed="0"/>
+    <w:lsdException w:name="Medium List 1 Accent 3" w:semiHidden="0" w:uiPriority="65" w:unhideWhenUsed="0"/>
+    <w:lsdException w:name="Medium List 2 Accent 3" w:semiHidden="0" w:uiPriority="66" w:unhideWhenUsed="0"/>
+    <w:lsdException w:name="Medium Grid 1 Accent 3" w:semiHidden="0" w:uiPriority="67" w:unhideWhenUsed="0"/>
+    <w:lsdException w:name="Medium Grid 2 Accent 3" w:semiHidden="0" w:uiPriority="68" w:unhideWhenUsed="0"/>
+    <w:lsdException w:name="Medium Grid 3 Accent 3" w:semiHidden="0" w:uiPriority="69" w:unhideWhenUsed="0"/>
+    <w:lsdException w:name="Dark List Accent 3" w:semiHidden="0" w:uiPriority="70" w:unhideWhenUsed="0"/>
+    <w:lsdException w:name="Colorful Shading Accent 3" w:semiHidden="0" w:uiPriority="71" w:unhideWhenUsed="0"/>
+    <w:lsdException w:name="Colorful List Accent 3" w:semiHidden="0" w:uiPriority="72" w:unhideWhenUsed="0"/>
+    <w:lsdException w:name="Colorful Grid Accent 3" w:semiHidden="0" w:uiPriority="73" w:unhideWhenUsed="0"/>
+    <w:lsdException w:name="Light Shading Accent 4" w:semiHidden="0" w:uiPriority="60" w:unhideWhenUsed="0"/>
+    <w:lsdException w:name="Light List Accent 4" w:semiHidden="0" w:uiPriority="61" w:unhideWhenUsed="0"/>
+    <w:lsdException w:name="Light Grid Accent 4" w:semiHidden="0" w:uiPriority="62" w:unhideWhenUsed="0"/>
+    <w:lsdException w:name="Medium Shading 1 Accent 4" w:semiHidden="0" w:uiPriority="63" w:unhideWhenUsed="0"/>
+    <w:lsdException w:name="Medium Shading 2 Accent 4" w:semiHidden="0" w:uiPriority="64" w:unhideWhenUsed="0"/>
+    <w:lsdException w:name="Medium List 1 Accent 4" w:semiHidden="0" w:uiPriority="65" w:unhideWhenUsed="0"/>
+    <w:lsdException w:name="Medium List 2 Accent 4" w:semiHidden="0" w:uiPriority="66" w:unhideWhenUsed="0"/>
+    <w:lsdException w:name="Medium Grid 1 Accent 4" w:semiHidden="0" w:uiPriority="67" w:unhideWhenUsed="0"/>
+    <w:lsdException w:name="Medium Grid 2 Accent 4" w:semiHidden="0" w:uiPriority="68" w:unhideWhenUsed="0"/>
+    <w:lsdException w:name="Medium Grid 3 Accent 4" w:semiHidden="0" w:uiPriority="69" w:unhideWhenUsed="0"/>
+    <w:lsdException w:name="Dark List Accent 4" w:semiHidden="0" w:uiPriority="70" w:unhideWhenUsed="0"/>
+    <w:lsdException w:name="Colorful Shading Accent 4" w:semiHidden="0" w:uiPriority="71" w:unhideWhenUsed="0"/>
+    <w:lsdException w:name="Colorful List Accent 4" w:semiHidden="0" w:uiPriority="72" w:unhideWhenUsed="0"/>
+    <w:lsdException w:name="Colorful Grid Accent 4" w:semiHidden="0" w:uiPriority="73" w:unhideWhenUsed="0"/>
+    <w:lsdException w:name="Light Shading Accent 5" w:semiHidden="0" w:uiPriority="60" w:unhideWhenUsed="0"/>
+    <w:lsdException w:name="Light List Accent 5" w:semiHidden="0" w:uiPriority="61" w:unhideWhenUsed="0"/>
+    <w:lsdException w:name="Light Grid Accent 5" w:semiHidden="0" w:uiPriority="62" w:unhideWhenUsed="0"/>
+    <w:lsdException w:name="Medium Shading 1 Accent 5" w:semiHidden="0" w:uiPriority="63" w:unhideWhenUsed="0"/>
+    <w:lsdException w:name="Medium Shading 2 Accent 5" w:semiHidden="0" w:uiPriority="64" w:unhideWhenUsed="0"/>
+    <w:lsdException w:name="Medium List 1 Accent 5" w:semiHidden="0" w:uiPriority="65" w:unhideWhenUsed="0"/>
+    <w:lsdException w:name="Medium List 2 Accent 5" w:semiHidden="0" w:uiPriority="66" w:unhideWhenUsed="0"/>
+    <w:lsdException w:name="Medium Grid 1 Accent 5" w:semiHidden="0" w:uiPriority="67" w:unhideWhenUsed="0"/>
+    <w:lsdException w:name="Medium Grid 2 Accent 5" w:semiHidden="0" w:uiPriority="68" w:unhideWhenUsed="0"/>
+    <w:lsdException w:name="Medium Grid 3 Accent 5" w:semiHidden="0" w:uiPriority="69" w:unhideWhenUsed="0"/>
+    <w:lsdException w:name="Dark List Accent 5" w:semiHidden="0" w:uiPriority="70" w:unhideWhenUsed="0"/>
+    <w:lsdException w:name="Colorful Shading Accent 5" w:semiHidden="0" w:uiPriority="71" w:unhideWhenUsed="0"/>
+    <w:lsdException w:name="Colorful List Accent 5" w:semiHidden="0" w:uiPriority="72" w:unhideWhenUsed="0"/>
+    <w:lsdException w:name="Colorful Grid Accent 5" w:semiHidden="0" w:uiPriority="73" w:unhideWhenUsed="0"/>
+    <w:lsdException w:name="Light Shading Accent 6" w:semiHidden="0" w:uiPriority="60" w:unhideWhenUsed="0"/>
+    <w:lsdException w:name="Light List Accent 6" w:semiHidden="0" w:uiPriority="61" w:unhideWhenUsed="0"/>
+    <w:lsdException w:name="Light Grid Accent 6" w:semiHidden="0" w:uiPriority="62" w:unhideWhenUsed="0"/>
+    <w:lsdException w:name="Medium Shading 1 Accent 6" w:semiHidden="0" w:uiPriority="63" w:unhideWhenUsed="0"/>
+    <w:lsdException w:name="Medium Shading 2 Accent 6" w:semiHidden="0" w:uiPriority="64" w:unhideWhenUsed="0"/>
+    <w:lsdException w:name="Medium List 1 Accent 6" w:semiHidden="0" w:uiPriority="65" w:unhideWhenUsed="0"/>
+    <w:lsdException w:name="Medium List 2 Accent 6" w:semiHidden="0" w:uiPriority="66" w:unhideWhenUsed="0"/>
+    <w:lsdException w:name="Medium Grid 1 Accent 6" w:semiHidden="0" w:uiPriority="67" w:unhideWhenUsed="0"/>
+    <w:lsdException w:name="Medium Grid 2 Accent 6" w:semiHidden="0" w:uiPriority="68" w:unhideWhenUsed="0"/>
+    <w:lsdException w:name="Medium Grid 3 Accent 6" w:semiHidden="0" w:uiPriority="69" w:unhideWhenUsed="0"/>
+    <w:lsdException w:name="Dark List Accent 6" w:semiHidden="0" w:uiPriority="70" w:unhideWhenUsed="0"/>
+    <w:lsdException w:name="Colorful Shading Accent 6" w:semiHidden="0" w:uiPriority="71" w:unhideWhenUsed="0"/>
+    <w:lsdException w:name="Colorful List Accent 6" w:semiHidden="0" w:uiPriority="72" w:unhideWhenUsed="0"/>
+    <w:lsdException w:name="Colorful Grid Accent 6" w:semiHidden="0" w:uiPriority="73" w:unhideWhenUsed="0"/>
+    <w:lsdException w:name="Subtle Emphasis" w:semiHidden="0" w:uiPriority="19" w:unhideWhenUsed="0" w:qFormat="1"/>
+    <w:lsdException w:name="Intense Emphasis" w:semiHidden="0" w:uiPriority="21" w:unhideWhenUsed="0" w:qFormat="1"/>
+    <w:lsdException w:name="Subtle Reference" w:semiHidden="0" w:uiPriority="31" w:unhideWhenUsed="0" w:qFormat="1"/>
+    <w:lsdException w:name="Intense Reference" w:semiHidden="0" w:uiPriority="32" w:unhideWhenUsed="0" w:qFormat="1"/>
+    <w:lsdException w:name="Book Title" w:semiHidden="0" w:uiPriority="33" w:unhideWhenUsed="0" w:qFormat="1"/>
+    <w:lsdException w:name="Bibliography" w:uiPriority="37"/>
+    <w:lsdException w:name="TOC Heading" w:uiPriority="39" w:qFormat="1"/>
   </w:latentStyles>
   <w:style w:type="paragraph" w:default="1" w:styleId="Normal">
     <w:name w:val="Normal"/>
@@ -7074,11 +6893,11 @@
       <w:lang w:val="en-US"/>
     </w:rPr>
   </w:style>
-  <w:style w:type="paragraph" w:styleId="Titre1">
+  <w:style w:type="paragraph" w:styleId="Heading1">
     <w:name w:val="heading 1"/>
     <w:basedOn w:val="Normal"/>
     <w:next w:val="Normal"/>
-    <w:link w:val="Titre1Car"/>
+    <w:link w:val="Heading1Char"/>
     <w:uiPriority w:val="9"/>
     <w:qFormat/>
     <w:rsid w:val="00797281"/>
@@ -7096,11 +6915,11 @@
       <w:szCs w:val="28"/>
     </w:rPr>
   </w:style>
-  <w:style w:type="paragraph" w:styleId="Titre2">
+  <w:style w:type="paragraph" w:styleId="Heading2">
     <w:name w:val="heading 2"/>
     <w:basedOn w:val="Normal"/>
     <w:next w:val="Normal"/>
-    <w:link w:val="Titre2Car"/>
+    <w:link w:val="Heading2Char"/>
     <w:uiPriority w:val="9"/>
     <w:qFormat/>
     <w:rsid w:val="00797281"/>
@@ -7117,11 +6936,11 @@
       <w:szCs w:val="26"/>
     </w:rPr>
   </w:style>
-  <w:style w:type="paragraph" w:styleId="Titre3">
+  <w:style w:type="paragraph" w:styleId="Heading3">
     <w:name w:val="heading 3"/>
     <w:basedOn w:val="Normal"/>
     <w:next w:val="Normal"/>
-    <w:link w:val="Titre3Car"/>
+    <w:link w:val="Heading3Char"/>
     <w:uiPriority w:val="9"/>
     <w:qFormat/>
     <w:rsid w:val="00797281"/>
@@ -7137,13 +6956,13 @@
       <w:szCs w:val="24"/>
     </w:rPr>
   </w:style>
-  <w:style w:type="character" w:default="1" w:styleId="Policepardfaut">
+  <w:style w:type="character" w:default="1" w:styleId="DefaultParagraphFont">
     <w:name w:val="Default Paragraph Font"/>
     <w:uiPriority w:val="1"/>
     <w:semiHidden/>
     <w:unhideWhenUsed/>
   </w:style>
-  <w:style w:type="table" w:default="1" w:styleId="TableauNormal">
+  <w:style w:type="table" w:default="1" w:styleId="TableNormal">
     <w:name w:val="Normal Table"/>
     <w:uiPriority w:val="99"/>
     <w:semiHidden/>
@@ -7158,13 +6977,13 @@
       </w:tblCellMar>
     </w:tblPr>
   </w:style>
-  <w:style w:type="numbering" w:default="1" w:styleId="Aucuneliste">
+  <w:style w:type="numbering" w:default="1" w:styleId="NoList">
     <w:name w:val="No List"/>
     <w:uiPriority w:val="99"/>
     <w:semiHidden/>
     <w:unhideWhenUsed/>
   </w:style>
-  <w:style w:type="paragraph" w:styleId="Lgende">
+  <w:style w:type="paragraph" w:styleId="Caption">
     <w:name w:val="caption"/>
     <w:basedOn w:val="Normal"/>
     <w:next w:val="Normal"/>
@@ -7201,7 +7020,7 @@
   </w:style>
   <w:style w:type="character" w:customStyle="1" w:styleId="ObjetCar">
     <w:name w:val="Objet Car"/>
-    <w:basedOn w:val="Policepardfaut"/>
+    <w:basedOn w:val="DefaultParagraphFont"/>
     <w:link w:val="Objet"/>
     <w:uiPriority w:val="10"/>
     <w:rsid w:val="00797281"/>
@@ -7211,10 +7030,10 @@
       <w:lang w:eastAsia="fr-CA"/>
     </w:rPr>
   </w:style>
-  <w:style w:type="character" w:customStyle="1" w:styleId="Titre1Car">
-    <w:name w:val="Titre 1 Car"/>
-    <w:basedOn w:val="Policepardfaut"/>
-    <w:link w:val="Titre1"/>
+  <w:style w:type="character" w:customStyle="1" w:styleId="Heading1Char">
+    <w:name w:val="Heading 1 Char"/>
+    <w:basedOn w:val="DefaultParagraphFont"/>
+    <w:link w:val="Heading1"/>
     <w:uiPriority w:val="9"/>
     <w:rsid w:val="00797281"/>
     <w:rPr>
@@ -7225,10 +7044,10 @@
       <w:szCs w:val="28"/>
     </w:rPr>
   </w:style>
-  <w:style w:type="character" w:customStyle="1" w:styleId="Titre2Car">
-    <w:name w:val="Titre 2 Car"/>
-    <w:basedOn w:val="Policepardfaut"/>
-    <w:link w:val="Titre2"/>
+  <w:style w:type="character" w:customStyle="1" w:styleId="Heading2Char">
+    <w:name w:val="Heading 2 Char"/>
+    <w:basedOn w:val="DefaultParagraphFont"/>
+    <w:link w:val="Heading2"/>
     <w:uiPriority w:val="9"/>
     <w:rsid w:val="00797281"/>
     <w:rPr>
@@ -7238,10 +7057,10 @@
       <w:szCs w:val="26"/>
     </w:rPr>
   </w:style>
-  <w:style w:type="character" w:customStyle="1" w:styleId="Titre3Car">
-    <w:name w:val="Titre 3 Car"/>
-    <w:basedOn w:val="Policepardfaut"/>
-    <w:link w:val="Titre3"/>
+  <w:style w:type="character" w:customStyle="1" w:styleId="Heading3Char">
+    <w:name w:val="Heading 3 Char"/>
+    <w:basedOn w:val="DefaultParagraphFont"/>
+    <w:link w:val="Heading3"/>
     <w:uiPriority w:val="9"/>
     <w:rsid w:val="00797281"/>
     <w:rPr>
@@ -7250,7 +7069,7 @@
       <w:szCs w:val="24"/>
     </w:rPr>
   </w:style>
-  <w:style w:type="paragraph" w:styleId="Paragraphedeliste">
+  <w:style w:type="paragraph" w:styleId="ListParagraph">
     <w:name w:val="List Paragraph"/>
     <w:basedOn w:val="Normal"/>
     <w:uiPriority w:val="34"/>
@@ -7270,9 +7089,9 @@
       <w:lang w:val="fr-CA"/>
     </w:rPr>
   </w:style>
-  <w:style w:type="table" w:styleId="Grilledutableau">
+  <w:style w:type="table" w:styleId="TableGrid">
     <w:name w:val="Table Grid"/>
-    <w:basedOn w:val="TableauNormal"/>
+    <w:basedOn w:val="TableNormal"/>
     <w:uiPriority w:val="59"/>
     <w:rsid w:val="003843BF"/>
     <w:pPr>
@@ -7285,6 +7104,7 @@
       <w:lang w:val="en-US"/>
     </w:rPr>
     <w:tblPr>
+      <w:tblInd w:w="0" w:type="dxa"/>
       <w:tblBorders>
         <w:top w:val="single" w:sz="4" w:space="0" w:color="auto"/>
         <w:left w:val="single" w:sz="4" w:space="0" w:color="auto"/>
@@ -7293,6 +7113,12 @@
         <w:insideH w:val="single" w:sz="4" w:space="0" w:color="auto"/>
         <w:insideV w:val="single" w:sz="4" w:space="0" w:color="auto"/>
       </w:tblBorders>
+      <w:tblCellMar>
+        <w:top w:w="0" w:type="dxa"/>
+        <w:left w:w="108" w:type="dxa"/>
+        <w:bottom w:w="0" w:type="dxa"/>
+        <w:right w:w="108" w:type="dxa"/>
+      </w:tblCellMar>
     </w:tblPr>
   </w:style>
   <w:style w:type="paragraph" w:customStyle="1" w:styleId="Listeniveau2">
@@ -7321,7 +7147,7 @@
   </w:style>
   <w:style w:type="paragraph" w:customStyle="1" w:styleId="Listeniveau1">
     <w:name w:val="Liste niveau 1"/>
-    <w:basedOn w:val="Paragraphedeliste"/>
+    <w:basedOn w:val="ListParagraph"/>
     <w:qFormat/>
     <w:rsid w:val="006C67BB"/>
     <w:pPr>
@@ -7333,10 +7159,10 @@
       <w:ind w:right="0"/>
     </w:pPr>
   </w:style>
-  <w:style w:type="paragraph" w:styleId="Textedebulles">
+  <w:style w:type="paragraph" w:styleId="BalloonText">
     <w:name w:val="Balloon Text"/>
     <w:basedOn w:val="Normal"/>
-    <w:link w:val="TextedebullesCar"/>
+    <w:link w:val="BalloonTextChar"/>
     <w:uiPriority w:val="99"/>
     <w:semiHidden/>
     <w:unhideWhenUsed/>
@@ -7347,10 +7173,10 @@
       <w:szCs w:val="18"/>
     </w:rPr>
   </w:style>
-  <w:style w:type="character" w:customStyle="1" w:styleId="TextedebullesCar">
-    <w:name w:val="Texte de bulles Car"/>
-    <w:basedOn w:val="Policepardfaut"/>
-    <w:link w:val="Textedebulles"/>
+  <w:style w:type="character" w:customStyle="1" w:styleId="BalloonTextChar">
+    <w:name w:val="Balloon Text Char"/>
+    <w:basedOn w:val="DefaultParagraphFont"/>
+    <w:link w:val="BalloonText"/>
     <w:uiPriority w:val="99"/>
     <w:semiHidden/>
     <w:rsid w:val="003843BF"/>
@@ -7363,8 +7189,8 @@
   </w:style>
   <w:style w:type="table" w:customStyle="1" w:styleId="Grilledutableau1">
     <w:name w:val="Grille du tableau1"/>
-    <w:basedOn w:val="TableauNormal"/>
-    <w:next w:val="Grilledutableau"/>
+    <w:basedOn w:val="TableNormal"/>
+    <w:next w:val="TableGrid"/>
     <w:uiPriority w:val="59"/>
     <w:rsid w:val="00031299"/>
     <w:pPr>
@@ -7377,6 +7203,7 @@
       <w:lang w:val="en-US"/>
     </w:rPr>
     <w:tblPr>
+      <w:tblInd w:w="0" w:type="dxa"/>
       <w:tblBorders>
         <w:top w:val="single" w:sz="4" w:space="0" w:color="auto"/>
         <w:left w:val="single" w:sz="4" w:space="0" w:color="auto"/>
@@ -7385,12 +7212,18 @@
         <w:insideH w:val="single" w:sz="4" w:space="0" w:color="auto"/>
         <w:insideV w:val="single" w:sz="4" w:space="0" w:color="auto"/>
       </w:tblBorders>
+      <w:tblCellMar>
+        <w:top w:w="0" w:type="dxa"/>
+        <w:left w:w="108" w:type="dxa"/>
+        <w:bottom w:w="0" w:type="dxa"/>
+        <w:right w:w="108" w:type="dxa"/>
+      </w:tblCellMar>
     </w:tblPr>
   </w:style>
   <w:style w:type="table" w:customStyle="1" w:styleId="Grilledutableau2">
     <w:name w:val="Grille du tableau2"/>
-    <w:basedOn w:val="TableauNormal"/>
-    <w:next w:val="Grilledutableau"/>
+    <w:basedOn w:val="TableNormal"/>
+    <w:next w:val="TableGrid"/>
     <w:uiPriority w:val="59"/>
     <w:rsid w:val="00031299"/>
     <w:pPr>
@@ -7403,6 +7236,7 @@
       <w:lang w:val="en-US"/>
     </w:rPr>
     <w:tblPr>
+      <w:tblInd w:w="0" w:type="dxa"/>
       <w:tblBorders>
         <w:top w:val="single" w:sz="4" w:space="0" w:color="auto"/>
         <w:left w:val="single" w:sz="4" w:space="0" w:color="auto"/>
@@ -7411,12 +7245,18 @@
         <w:insideH w:val="single" w:sz="4" w:space="0" w:color="auto"/>
         <w:insideV w:val="single" w:sz="4" w:space="0" w:color="auto"/>
       </w:tblBorders>
+      <w:tblCellMar>
+        <w:top w:w="0" w:type="dxa"/>
+        <w:left w:w="108" w:type="dxa"/>
+        <w:bottom w:w="0" w:type="dxa"/>
+        <w:right w:w="108" w:type="dxa"/>
+      </w:tblCellMar>
     </w:tblPr>
   </w:style>
   <w:style w:type="table" w:customStyle="1" w:styleId="Grilledutableau3">
     <w:name w:val="Grille du tableau3"/>
-    <w:basedOn w:val="TableauNormal"/>
-    <w:next w:val="Grilledutableau"/>
+    <w:basedOn w:val="TableNormal"/>
+    <w:next w:val="TableGrid"/>
     <w:uiPriority w:val="59"/>
     <w:rsid w:val="00031299"/>
     <w:pPr>
@@ -7429,6 +7269,7 @@
       <w:lang w:val="en-US"/>
     </w:rPr>
     <w:tblPr>
+      <w:tblInd w:w="0" w:type="dxa"/>
       <w:tblBorders>
         <w:top w:val="single" w:sz="4" w:space="0" w:color="auto"/>
         <w:left w:val="single" w:sz="4" w:space="0" w:color="auto"/>
@@ -7437,12 +7278,18 @@
         <w:insideH w:val="single" w:sz="4" w:space="0" w:color="auto"/>
         <w:insideV w:val="single" w:sz="4" w:space="0" w:color="auto"/>
       </w:tblBorders>
+      <w:tblCellMar>
+        <w:top w:w="0" w:type="dxa"/>
+        <w:left w:w="108" w:type="dxa"/>
+        <w:bottom w:w="0" w:type="dxa"/>
+        <w:right w:w="108" w:type="dxa"/>
+      </w:tblCellMar>
     </w:tblPr>
   </w:style>
   <w:style w:type="table" w:customStyle="1" w:styleId="Grilledutableau4">
     <w:name w:val="Grille du tableau4"/>
-    <w:basedOn w:val="TableauNormal"/>
-    <w:next w:val="Grilledutableau"/>
+    <w:basedOn w:val="TableNormal"/>
+    <w:next w:val="TableGrid"/>
     <w:uiPriority w:val="59"/>
     <w:rsid w:val="00031299"/>
     <w:pPr>
@@ -7455,6 +7302,7 @@
       <w:lang w:val="en-US"/>
     </w:rPr>
     <w:tblPr>
+      <w:tblInd w:w="0" w:type="dxa"/>
       <w:tblBorders>
         <w:top w:val="single" w:sz="4" w:space="0" w:color="auto"/>
         <w:left w:val="single" w:sz="4" w:space="0" w:color="auto"/>
@@ -7463,12 +7311,18 @@
         <w:insideH w:val="single" w:sz="4" w:space="0" w:color="auto"/>
         <w:insideV w:val="single" w:sz="4" w:space="0" w:color="auto"/>
       </w:tblBorders>
+      <w:tblCellMar>
+        <w:top w:w="0" w:type="dxa"/>
+        <w:left w:w="108" w:type="dxa"/>
+        <w:bottom w:w="0" w:type="dxa"/>
+        <w:right w:w="108" w:type="dxa"/>
+      </w:tblCellMar>
     </w:tblPr>
   </w:style>
   <w:style w:type="table" w:customStyle="1" w:styleId="Grilledutableau5">
     <w:name w:val="Grille du tableau5"/>
-    <w:basedOn w:val="TableauNormal"/>
-    <w:next w:val="Grilledutableau"/>
+    <w:basedOn w:val="TableNormal"/>
+    <w:next w:val="TableGrid"/>
     <w:uiPriority w:val="59"/>
     <w:rsid w:val="00031299"/>
     <w:pPr>
@@ -7481,6 +7335,7 @@
       <w:lang w:val="en-US"/>
     </w:rPr>
     <w:tblPr>
+      <w:tblInd w:w="0" w:type="dxa"/>
       <w:tblBorders>
         <w:top w:val="single" w:sz="4" w:space="0" w:color="auto"/>
         <w:left w:val="single" w:sz="4" w:space="0" w:color="auto"/>
@@ -7489,6 +7344,644 @@
         <w:insideH w:val="single" w:sz="4" w:space="0" w:color="auto"/>
         <w:insideV w:val="single" w:sz="4" w:space="0" w:color="auto"/>
       </w:tblBorders>
+      <w:tblCellMar>
+        <w:top w:w="0" w:type="dxa"/>
+        <w:left w:w="108" w:type="dxa"/>
+        <w:bottom w:w="0" w:type="dxa"/>
+        <w:right w:w="108" w:type="dxa"/>
+      </w:tblCellMar>
+    </w:tblPr>
+  </w:style>
+</w:styles>
+</file>
+
+<file path=word/stylesWithEffects.xml><?xml version="1.0" encoding="utf-8"?>
+<w:styles xmlns:wpc="http://schemas.microsoft.com/office/word/2010/wordprocessingCanvas" xmlns:mc="http://schemas.openxmlformats.org/markup-compatibility/2006" xmlns:o="urn:schemas-microsoft-com:office:office" xmlns:r="http://schemas.openxmlformats.org/officeDocument/2006/relationships" xmlns:m="http://schemas.openxmlformats.org/officeDocument/2006/math" xmlns:v="urn:schemas-microsoft-com:vml" xmlns:wp14="http://schemas.microsoft.com/office/word/2010/wordprocessingDrawing" xmlns:wp="http://schemas.openxmlformats.org/drawingml/2006/wordprocessingDrawing" xmlns:w10="urn:schemas-microsoft-com:office:word" xmlns:w="http://schemas.openxmlformats.org/wordprocessingml/2006/main" xmlns:w14="http://schemas.microsoft.com/office/word/2010/wordml" xmlns:wpg="http://schemas.microsoft.com/office/word/2010/wordprocessingGroup" xmlns:wpi="http://schemas.microsoft.com/office/word/2010/wordprocessingInk" xmlns:wne="http://schemas.microsoft.com/office/word/2006/wordml" xmlns:wps="http://schemas.microsoft.com/office/word/2010/wordprocessingShape" mc:Ignorable="w14 wp14">
+  <w:docDefaults>
+    <w:rPrDefault>
+      <w:rPr>
+        <w:rFonts w:asciiTheme="minorHAnsi" w:eastAsiaTheme="minorHAnsi" w:hAnsiTheme="minorHAnsi" w:cstheme="minorBidi"/>
+        <w:sz w:val="22"/>
+        <w:szCs w:val="22"/>
+        <w:lang w:val="fr-CA" w:eastAsia="en-US" w:bidi="ar-SA"/>
+      </w:rPr>
+    </w:rPrDefault>
+    <w:pPrDefault>
+      <w:pPr>
+        <w:spacing w:after="160" w:line="259" w:lineRule="auto"/>
+      </w:pPr>
+    </w:pPrDefault>
+  </w:docDefaults>
+  <w:latentStyles w:defLockedState="0" w:defUIPriority="99" w:defSemiHidden="1" w:defUnhideWhenUsed="1" w:defQFormat="0" w:count="267">
+    <w:lsdException w:name="Normal" w:semiHidden="0" w:uiPriority="0" w:unhideWhenUsed="0" w:qFormat="1"/>
+    <w:lsdException w:name="heading 1" w:semiHidden="0" w:uiPriority="9" w:unhideWhenUsed="0" w:qFormat="1"/>
+    <w:lsdException w:name="heading 2" w:uiPriority="9" w:qFormat="1"/>
+    <w:lsdException w:name="heading 3" w:uiPriority="9" w:qFormat="1"/>
+    <w:lsdException w:name="heading 4" w:uiPriority="9" w:qFormat="1"/>
+    <w:lsdException w:name="heading 5" w:uiPriority="9" w:qFormat="1"/>
+    <w:lsdException w:name="heading 6" w:uiPriority="9" w:qFormat="1"/>
+    <w:lsdException w:name="heading 7" w:uiPriority="9" w:qFormat="1"/>
+    <w:lsdException w:name="heading 8" w:uiPriority="9" w:qFormat="1"/>
+    <w:lsdException w:name="heading 9" w:uiPriority="9" w:qFormat="1"/>
+    <w:lsdException w:name="toc 1" w:uiPriority="39"/>
+    <w:lsdException w:name="toc 2" w:uiPriority="39"/>
+    <w:lsdException w:name="toc 3" w:uiPriority="39"/>
+    <w:lsdException w:name="toc 4" w:uiPriority="39"/>
+    <w:lsdException w:name="toc 5" w:uiPriority="39"/>
+    <w:lsdException w:name="toc 6" w:uiPriority="39"/>
+    <w:lsdException w:name="toc 7" w:uiPriority="39"/>
+    <w:lsdException w:name="toc 8" w:uiPriority="39"/>
+    <w:lsdException w:name="toc 9" w:uiPriority="39"/>
+    <w:lsdException w:name="caption" w:uiPriority="35" w:qFormat="1"/>
+    <w:lsdException w:name="Title" w:semiHidden="0" w:uiPriority="10" w:unhideWhenUsed="0" w:qFormat="1"/>
+    <w:lsdException w:name="Default Paragraph Font" w:uiPriority="1"/>
+    <w:lsdException w:name="Subtitle" w:semiHidden="0" w:uiPriority="11" w:unhideWhenUsed="0" w:qFormat="1"/>
+    <w:lsdException w:name="Strong" w:semiHidden="0" w:uiPriority="22" w:unhideWhenUsed="0" w:qFormat="1"/>
+    <w:lsdException w:name="Emphasis" w:semiHidden="0" w:uiPriority="20" w:unhideWhenUsed="0" w:qFormat="1"/>
+    <w:lsdException w:name="Table Grid" w:semiHidden="0" w:uiPriority="59" w:unhideWhenUsed="0"/>
+    <w:lsdException w:name="Placeholder Text" w:unhideWhenUsed="0"/>
+    <w:lsdException w:name="No Spacing" w:semiHidden="0" w:uiPriority="1" w:unhideWhenUsed="0" w:qFormat="1"/>
+    <w:lsdException w:name="Light Shading" w:semiHidden="0" w:uiPriority="60" w:unhideWhenUsed="0"/>
+    <w:lsdException w:name="Light List" w:semiHidden="0" w:uiPriority="61" w:unhideWhenUsed="0"/>
+    <w:lsdException w:name="Light Grid" w:semiHidden="0" w:uiPriority="62" w:unhideWhenUsed="0"/>
+    <w:lsdException w:name="Medium Shading 1" w:semiHidden="0" w:uiPriority="63" w:unhideWhenUsed="0"/>
+    <w:lsdException w:name="Medium Shading 2" w:semiHidden="0" w:uiPriority="64" w:unhideWhenUsed="0"/>
+    <w:lsdException w:name="Medium List 1" w:semiHidden="0" w:uiPriority="65" w:unhideWhenUsed="0"/>
+    <w:lsdException w:name="Medium List 2" w:semiHidden="0" w:uiPriority="66" w:unhideWhenUsed="0"/>
+    <w:lsdException w:name="Medium Grid 1" w:semiHidden="0" w:uiPriority="67" w:unhideWhenUsed="0"/>
+    <w:lsdException w:name="Medium Grid 2" w:semiHidden="0" w:uiPriority="68" w:unhideWhenUsed="0"/>
+    <w:lsdException w:name="Medium Grid 3" w:semiHidden="0" w:uiPriority="69" w:unhideWhenUsed="0"/>
+    <w:lsdException w:name="Dark List" w:semiHidden="0" w:uiPriority="70" w:unhideWhenUsed="0"/>
+    <w:lsdException w:name="Colorful Shading" w:semiHidden="0" w:uiPriority="71" w:unhideWhenUsed="0"/>
+    <w:lsdException w:name="Colorful List" w:semiHidden="0" w:uiPriority="72" w:unhideWhenUsed="0"/>
+    <w:lsdException w:name="Colorful Grid" w:semiHidden="0" w:uiPriority="73" w:unhideWhenUsed="0"/>
+    <w:lsdException w:name="Light Shading Accent 1" w:semiHidden="0" w:uiPriority="60" w:unhideWhenUsed="0"/>
+    <w:lsdException w:name="Light List Accent 1" w:semiHidden="0" w:uiPriority="61" w:unhideWhenUsed="0"/>
+    <w:lsdException w:name="Light Grid Accent 1" w:semiHidden="0" w:uiPriority="62" w:unhideWhenUsed="0"/>
+    <w:lsdException w:name="Medium Shading 1 Accent 1" w:semiHidden="0" w:uiPriority="63" w:unhideWhenUsed="0"/>
+    <w:lsdException w:name="Medium Shading 2 Accent 1" w:semiHidden="0" w:uiPriority="64" w:unhideWhenUsed="0"/>
+    <w:lsdException w:name="Medium List 1 Accent 1" w:semiHidden="0" w:uiPriority="65" w:unhideWhenUsed="0"/>
+    <w:lsdException w:name="Revision" w:unhideWhenUsed="0"/>
+    <w:lsdException w:name="List Paragraph" w:semiHidden="0" w:uiPriority="34" w:unhideWhenUsed="0" w:qFormat="1"/>
+    <w:lsdException w:name="Quote" w:semiHidden="0" w:uiPriority="29" w:unhideWhenUsed="0" w:qFormat="1"/>
+    <w:lsdException w:name="Intense Quote" w:semiHidden="0" w:uiPriority="30" w:unhideWhenUsed="0" w:qFormat="1"/>
+    <w:lsdException w:name="Medium List 2 Accent 1" w:semiHidden="0" w:uiPriority="66" w:unhideWhenUsed="0"/>
+    <w:lsdException w:name="Medium Grid 1 Accent 1" w:semiHidden="0" w:uiPriority="67" w:unhideWhenUsed="0"/>
+    <w:lsdException w:name="Medium Grid 2 Accent 1" w:semiHidden="0" w:uiPriority="68" w:unhideWhenUsed="0"/>
+    <w:lsdException w:name="Medium Grid 3 Accent 1" w:semiHidden="0" w:uiPriority="69" w:unhideWhenUsed="0"/>
+    <w:lsdException w:name="Dark List Accent 1" w:semiHidden="0" w:uiPriority="70" w:unhideWhenUsed="0"/>
+    <w:lsdException w:name="Colorful Shading Accent 1" w:semiHidden="0" w:uiPriority="71" w:unhideWhenUsed="0"/>
+    <w:lsdException w:name="Colorful List Accent 1" w:semiHidden="0" w:uiPriority="72" w:unhideWhenUsed="0"/>
+    <w:lsdException w:name="Colorful Grid Accent 1" w:semiHidden="0" w:uiPriority="73" w:unhideWhenUsed="0"/>
+    <w:lsdException w:name="Light Shading Accent 2" w:semiHidden="0" w:uiPriority="60" w:unhideWhenUsed="0"/>
+    <w:lsdException w:name="Light List Accent 2" w:semiHidden="0" w:uiPriority="61" w:unhideWhenUsed="0"/>
+    <w:lsdException w:name="Light Grid Accent 2" w:semiHidden="0" w:uiPriority="62" w:unhideWhenUsed="0"/>
+    <w:lsdException w:name="Medium Shading 1 Accent 2" w:semiHidden="0" w:uiPriority="63" w:unhideWhenUsed="0"/>
+    <w:lsdException w:name="Medium Shading 2 Accent 2" w:semiHidden="0" w:uiPriority="64" w:unhideWhenUsed="0"/>
+    <w:lsdException w:name="Medium List 1 Accent 2" w:semiHidden="0" w:uiPriority="65" w:unhideWhenUsed="0"/>
+    <w:lsdException w:name="Medium List 2 Accent 2" w:semiHidden="0" w:uiPriority="66" w:unhideWhenUsed="0"/>
+    <w:lsdException w:name="Medium Grid 1 Accent 2" w:semiHidden="0" w:uiPriority="67" w:unhideWhenUsed="0"/>
+    <w:lsdException w:name="Medium Grid 2 Accent 2" w:semiHidden="0" w:uiPriority="68" w:unhideWhenUsed="0"/>
+    <w:lsdException w:name="Medium Grid 3 Accent 2" w:semiHidden="0" w:uiPriority="69" w:unhideWhenUsed="0"/>
+    <w:lsdException w:name="Dark List Accent 2" w:semiHidden="0" w:uiPriority="70" w:unhideWhenUsed="0"/>
+    <w:lsdException w:name="Colorful Shading Accent 2" w:semiHidden="0" w:uiPriority="71" w:unhideWhenUsed="0"/>
+    <w:lsdException w:name="Colorful List Accent 2" w:semiHidden="0" w:uiPriority="72" w:unhideWhenUsed="0"/>
+    <w:lsdException w:name="Colorful Grid Accent 2" w:semiHidden="0" w:uiPriority="73" w:unhideWhenUsed="0"/>
+    <w:lsdException w:name="Light Shading Accent 3" w:semiHidden="0" w:uiPriority="60" w:unhideWhenUsed="0"/>
+    <w:lsdException w:name="Light List Accent 3" w:semiHidden="0" w:uiPriority="61" w:unhideWhenUsed="0"/>
+    <w:lsdException w:name="Light Grid Accent 3" w:semiHidden="0" w:uiPriority="62" w:unhideWhenUsed="0"/>
+    <w:lsdException w:name="Medium Shading 1 Accent 3" w:semiHidden="0" w:uiPriority="63" w:unhideWhenUsed="0"/>
+    <w:lsdException w:name="Medium Shading 2 Accent 3" w:semiHidden="0" w:uiPriority="64" w:unhideWhenUsed="0"/>
+    <w:lsdException w:name="Medium List 1 Accent 3" w:semiHidden="0" w:uiPriority="65" w:unhideWhenUsed="0"/>
+    <w:lsdException w:name="Medium List 2 Accent 3" w:semiHidden="0" w:uiPriority="66" w:unhideWhenUsed="0"/>
+    <w:lsdException w:name="Medium Grid 1 Accent 3" w:semiHidden="0" w:uiPriority="67" w:unhideWhenUsed="0"/>
+    <w:lsdException w:name="Medium Grid 2 Accent 3" w:semiHidden="0" w:uiPriority="68" w:unhideWhenUsed="0"/>
+    <w:lsdException w:name="Medium Grid 3 Accent 3" w:semiHidden="0" w:uiPriority="69" w:unhideWhenUsed="0"/>
+    <w:lsdException w:name="Dark List Accent 3" w:semiHidden="0" w:uiPriority="70" w:unhideWhenUsed="0"/>
+    <w:lsdException w:name="Colorful Shading Accent 3" w:semiHidden="0" w:uiPriority="71" w:unhideWhenUsed="0"/>
+    <w:lsdException w:name="Colorful List Accent 3" w:semiHidden="0" w:uiPriority="72" w:unhideWhenUsed="0"/>
+    <w:lsdException w:name="Colorful Grid Accent 3" w:semiHidden="0" w:uiPriority="73" w:unhideWhenUsed="0"/>
+    <w:lsdException w:name="Light Shading Accent 4" w:semiHidden="0" w:uiPriority="60" w:unhideWhenUsed="0"/>
+    <w:lsdException w:name="Light List Accent 4" w:semiHidden="0" w:uiPriority="61" w:unhideWhenUsed="0"/>
+    <w:lsdException w:name="Light Grid Accent 4" w:semiHidden="0" w:uiPriority="62" w:unhideWhenUsed="0"/>
+    <w:lsdException w:name="Medium Shading 1 Accent 4" w:semiHidden="0" w:uiPriority="63" w:unhideWhenUsed="0"/>
+    <w:lsdException w:name="Medium Shading 2 Accent 4" w:semiHidden="0" w:uiPriority="64" w:unhideWhenUsed="0"/>
+    <w:lsdException w:name="Medium List 1 Accent 4" w:semiHidden="0" w:uiPriority="65" w:unhideWhenUsed="0"/>
+    <w:lsdException w:name="Medium List 2 Accent 4" w:semiHidden="0" w:uiPriority="66" w:unhideWhenUsed="0"/>
+    <w:lsdException w:name="Medium Grid 1 Accent 4" w:semiHidden="0" w:uiPriority="67" w:unhideWhenUsed="0"/>
+    <w:lsdException w:name="Medium Grid 2 Accent 4" w:semiHidden="0" w:uiPriority="68" w:unhideWhenUsed="0"/>
+    <w:lsdException w:name="Medium Grid 3 Accent 4" w:semiHidden="0" w:uiPriority="69" w:unhideWhenUsed="0"/>
+    <w:lsdException w:name="Dark List Accent 4" w:semiHidden="0" w:uiPriority="70" w:unhideWhenUsed="0"/>
+    <w:lsdException w:name="Colorful Shading Accent 4" w:semiHidden="0" w:uiPriority="71" w:unhideWhenUsed="0"/>
+    <w:lsdException w:name="Colorful List Accent 4" w:semiHidden="0" w:uiPriority="72" w:unhideWhenUsed="0"/>
+    <w:lsdException w:name="Colorful Grid Accent 4" w:semiHidden="0" w:uiPriority="73" w:unhideWhenUsed="0"/>
+    <w:lsdException w:name="Light Shading Accent 5" w:semiHidden="0" w:uiPriority="60" w:unhideWhenUsed="0"/>
+    <w:lsdException w:name="Light List Accent 5" w:semiHidden="0" w:uiPriority="61" w:unhideWhenUsed="0"/>
+    <w:lsdException w:name="Light Grid Accent 5" w:semiHidden="0" w:uiPriority="62" w:unhideWhenUsed="0"/>
+    <w:lsdException w:name="Medium Shading 1 Accent 5" w:semiHidden="0" w:uiPriority="63" w:unhideWhenUsed="0"/>
+    <w:lsdException w:name="Medium Shading 2 Accent 5" w:semiHidden="0" w:uiPriority="64" w:unhideWhenUsed="0"/>
+    <w:lsdException w:name="Medium List 1 Accent 5" w:semiHidden="0" w:uiPriority="65" w:unhideWhenUsed="0"/>
+    <w:lsdException w:name="Medium List 2 Accent 5" w:semiHidden="0" w:uiPriority="66" w:unhideWhenUsed="0"/>
+    <w:lsdException w:name="Medium Grid 1 Accent 5" w:semiHidden="0" w:uiPriority="67" w:unhideWhenUsed="0"/>
+    <w:lsdException w:name="Medium Grid 2 Accent 5" w:semiHidden="0" w:uiPriority="68" w:unhideWhenUsed="0"/>
+    <w:lsdException w:name="Medium Grid 3 Accent 5" w:semiHidden="0" w:uiPriority="69" w:unhideWhenUsed="0"/>
+    <w:lsdException w:name="Dark List Accent 5" w:semiHidden="0" w:uiPriority="70" w:unhideWhenUsed="0"/>
+    <w:lsdException w:name="Colorful Shading Accent 5" w:semiHidden="0" w:uiPriority="71" w:unhideWhenUsed="0"/>
+    <w:lsdException w:name="Colorful List Accent 5" w:semiHidden="0" w:uiPriority="72" w:unhideWhenUsed="0"/>
+    <w:lsdException w:name="Colorful Grid Accent 5" w:semiHidden="0" w:uiPriority="73" w:unhideWhenUsed="0"/>
+    <w:lsdException w:name="Light Shading Accent 6" w:semiHidden="0" w:uiPriority="60" w:unhideWhenUsed="0"/>
+    <w:lsdException w:name="Light List Accent 6" w:semiHidden="0" w:uiPriority="61" w:unhideWhenUsed="0"/>
+    <w:lsdException w:name="Light Grid Accent 6" w:semiHidden="0" w:uiPriority="62" w:unhideWhenUsed="0"/>
+    <w:lsdException w:name="Medium Shading 1 Accent 6" w:semiHidden="0" w:uiPriority="63" w:unhideWhenUsed="0"/>
+    <w:lsdException w:name="Medium Shading 2 Accent 6" w:semiHidden="0" w:uiPriority="64" w:unhideWhenUsed="0"/>
+    <w:lsdException w:name="Medium List 1 Accent 6" w:semiHidden="0" w:uiPriority="65" w:unhideWhenUsed="0"/>
+    <w:lsdException w:name="Medium List 2 Accent 6" w:semiHidden="0" w:uiPriority="66" w:unhideWhenUsed="0"/>
+    <w:lsdException w:name="Medium Grid 1 Accent 6" w:semiHidden="0" w:uiPriority="67" w:unhideWhenUsed="0"/>
+    <w:lsdException w:name="Medium Grid 2 Accent 6" w:semiHidden="0" w:uiPriority="68" w:unhideWhenUsed="0"/>
+    <w:lsdException w:name="Medium Grid 3 Accent 6" w:semiHidden="0" w:uiPriority="69" w:unhideWhenUsed="0"/>
+    <w:lsdException w:name="Dark List Accent 6" w:semiHidden="0" w:uiPriority="70" w:unhideWhenUsed="0"/>
+    <w:lsdException w:name="Colorful Shading Accent 6" w:semiHidden="0" w:uiPriority="71" w:unhideWhenUsed="0"/>
+    <w:lsdException w:name="Colorful List Accent 6" w:semiHidden="0" w:uiPriority="72" w:unhideWhenUsed="0"/>
+    <w:lsdException w:name="Colorful Grid Accent 6" w:semiHidden="0" w:uiPriority="73" w:unhideWhenUsed="0"/>
+    <w:lsdException w:name="Subtle Emphasis" w:semiHidden="0" w:uiPriority="19" w:unhideWhenUsed="0" w:qFormat="1"/>
+    <w:lsdException w:name="Intense Emphasis" w:semiHidden="0" w:uiPriority="21" w:unhideWhenUsed="0" w:qFormat="1"/>
+    <w:lsdException w:name="Subtle Reference" w:semiHidden="0" w:uiPriority="31" w:unhideWhenUsed="0" w:qFormat="1"/>
+    <w:lsdException w:name="Intense Reference" w:semiHidden="0" w:uiPriority="32" w:unhideWhenUsed="0" w:qFormat="1"/>
+    <w:lsdException w:name="Book Title" w:semiHidden="0" w:uiPriority="33" w:unhideWhenUsed="0" w:qFormat="1"/>
+    <w:lsdException w:name="Bibliography" w:uiPriority="37"/>
+    <w:lsdException w:name="TOC Heading" w:uiPriority="39" w:qFormat="1"/>
+  </w:latentStyles>
+  <w:style w:type="paragraph" w:default="1" w:styleId="Normal">
+    <w:name w:val="Normal"/>
+    <w:qFormat/>
+    <w:rsid w:val="003843BF"/>
+    <w:pPr>
+      <w:spacing w:after="0" w:line="240" w:lineRule="auto"/>
+    </w:pPr>
+    <w:rPr>
+      <w:rFonts w:ascii="Times New Roman" w:eastAsia="Times New Roman" w:hAnsi="Times New Roman" w:cs="Times New Roman"/>
+      <w:sz w:val="20"/>
+      <w:szCs w:val="20"/>
+      <w:lang w:val="en-US"/>
+    </w:rPr>
+  </w:style>
+  <w:style w:type="paragraph" w:styleId="Heading1">
+    <w:name w:val="heading 1"/>
+    <w:basedOn w:val="Normal"/>
+    <w:next w:val="Normal"/>
+    <w:link w:val="Heading1Char"/>
+    <w:uiPriority w:val="9"/>
+    <w:qFormat/>
+    <w:rsid w:val="00797281"/>
+    <w:pPr>
+      <w:keepNext/>
+      <w:keepLines/>
+      <w:spacing w:before="360" w:after="120"/>
+      <w:outlineLvl w:val="0"/>
+    </w:pPr>
+    <w:rPr>
+      <w:rFonts w:eastAsiaTheme="majorEastAsia" w:cstheme="majorBidi"/>
+      <w:b/>
+      <w:bCs/>
+      <w:sz w:val="32"/>
+      <w:szCs w:val="28"/>
+    </w:rPr>
+  </w:style>
+  <w:style w:type="paragraph" w:styleId="Heading2">
+    <w:name w:val="heading 2"/>
+    <w:basedOn w:val="Normal"/>
+    <w:next w:val="Normal"/>
+    <w:link w:val="Heading2Char"/>
+    <w:uiPriority w:val="9"/>
+    <w:qFormat/>
+    <w:rsid w:val="00797281"/>
+    <w:pPr>
+      <w:keepNext/>
+      <w:keepLines/>
+      <w:spacing w:before="40"/>
+      <w:outlineLvl w:val="1"/>
+    </w:pPr>
+    <w:rPr>
+      <w:rFonts w:eastAsiaTheme="majorEastAsia" w:cstheme="majorBidi"/>
+      <w:b/>
+      <w:sz w:val="24"/>
+      <w:szCs w:val="26"/>
+    </w:rPr>
+  </w:style>
+  <w:style w:type="paragraph" w:styleId="Heading3">
+    <w:name w:val="heading 3"/>
+    <w:basedOn w:val="Normal"/>
+    <w:next w:val="Normal"/>
+    <w:link w:val="Heading3Char"/>
+    <w:uiPriority w:val="9"/>
+    <w:qFormat/>
+    <w:rsid w:val="00797281"/>
+    <w:pPr>
+      <w:keepNext/>
+      <w:keepLines/>
+      <w:spacing w:before="40"/>
+      <w:outlineLvl w:val="2"/>
+    </w:pPr>
+    <w:rPr>
+      <w:rFonts w:eastAsiaTheme="majorEastAsia" w:cstheme="majorBidi"/>
+      <w:sz w:val="24"/>
+      <w:szCs w:val="24"/>
+    </w:rPr>
+  </w:style>
+  <w:style w:type="character" w:default="1" w:styleId="DefaultParagraphFont">
+    <w:name w:val="Default Paragraph Font"/>
+    <w:uiPriority w:val="1"/>
+    <w:semiHidden/>
+    <w:unhideWhenUsed/>
+  </w:style>
+  <w:style w:type="table" w:default="1" w:styleId="TableNormal">
+    <w:name w:val="Normal Table"/>
+    <w:uiPriority w:val="99"/>
+    <w:semiHidden/>
+    <w:unhideWhenUsed/>
+    <w:tblPr>
+      <w:tblInd w:w="0" w:type="dxa"/>
+      <w:tblCellMar>
+        <w:top w:w="0" w:type="dxa"/>
+        <w:left w:w="108" w:type="dxa"/>
+        <w:bottom w:w="0" w:type="dxa"/>
+        <w:right w:w="108" w:type="dxa"/>
+      </w:tblCellMar>
+    </w:tblPr>
+  </w:style>
+  <w:style w:type="numbering" w:default="1" w:styleId="NoList">
+    <w:name w:val="No List"/>
+    <w:uiPriority w:val="99"/>
+    <w:semiHidden/>
+    <w:unhideWhenUsed/>
+  </w:style>
+  <w:style w:type="paragraph" w:styleId="Caption">
+    <w:name w:val="caption"/>
+    <w:basedOn w:val="Normal"/>
+    <w:next w:val="Normal"/>
+    <w:uiPriority w:val="35"/>
+    <w:qFormat/>
+    <w:rsid w:val="00797281"/>
+    <w:pPr>
+      <w:spacing w:before="120" w:after="120"/>
+      <w:jc w:val="center"/>
+    </w:pPr>
+    <w:rPr>
+      <w:b/>
+      <w:bCs/>
+      <w:sz w:val="18"/>
+      <w:szCs w:val="18"/>
+    </w:rPr>
+  </w:style>
+  <w:style w:type="paragraph" w:customStyle="1" w:styleId="Objet">
+    <w:name w:val="Objet"/>
+    <w:basedOn w:val="Normal"/>
+    <w:link w:val="ObjetCar"/>
+    <w:uiPriority w:val="10"/>
+    <w:qFormat/>
+    <w:locked/>
+    <w:rsid w:val="00797281"/>
+    <w:pPr>
+      <w:keepNext/>
+      <w:jc w:val="center"/>
+    </w:pPr>
+    <w:rPr>
+      <w:noProof/>
+      <w:lang w:eastAsia="fr-CA"/>
+    </w:rPr>
+  </w:style>
+  <w:style w:type="character" w:customStyle="1" w:styleId="ObjetCar">
+    <w:name w:val="Objet Car"/>
+    <w:basedOn w:val="DefaultParagraphFont"/>
+    <w:link w:val="Objet"/>
+    <w:uiPriority w:val="10"/>
+    <w:rsid w:val="00797281"/>
+    <w:rPr>
+      <w:rFonts w:ascii="Century Schoolbook" w:eastAsia="Times New Roman" w:hAnsi="Century Schoolbook"/>
+      <w:noProof/>
+      <w:lang w:eastAsia="fr-CA"/>
+    </w:rPr>
+  </w:style>
+  <w:style w:type="character" w:customStyle="1" w:styleId="Heading1Char">
+    <w:name w:val="Heading 1 Char"/>
+    <w:basedOn w:val="DefaultParagraphFont"/>
+    <w:link w:val="Heading1"/>
+    <w:uiPriority w:val="9"/>
+    <w:rsid w:val="00797281"/>
+    <w:rPr>
+      <w:rFonts w:ascii="Century Schoolbook" w:eastAsiaTheme="majorEastAsia" w:hAnsi="Century Schoolbook" w:cstheme="majorBidi"/>
+      <w:b/>
+      <w:bCs/>
+      <w:sz w:val="32"/>
+      <w:szCs w:val="28"/>
+    </w:rPr>
+  </w:style>
+  <w:style w:type="character" w:customStyle="1" w:styleId="Heading2Char">
+    <w:name w:val="Heading 2 Char"/>
+    <w:basedOn w:val="DefaultParagraphFont"/>
+    <w:link w:val="Heading2"/>
+    <w:uiPriority w:val="9"/>
+    <w:rsid w:val="00797281"/>
+    <w:rPr>
+      <w:rFonts w:ascii="Century Schoolbook" w:eastAsiaTheme="majorEastAsia" w:hAnsi="Century Schoolbook" w:cstheme="majorBidi"/>
+      <w:b/>
+      <w:sz w:val="24"/>
+      <w:szCs w:val="26"/>
+    </w:rPr>
+  </w:style>
+  <w:style w:type="character" w:customStyle="1" w:styleId="Heading3Char">
+    <w:name w:val="Heading 3 Char"/>
+    <w:basedOn w:val="DefaultParagraphFont"/>
+    <w:link w:val="Heading3"/>
+    <w:uiPriority w:val="9"/>
+    <w:rsid w:val="00797281"/>
+    <w:rPr>
+      <w:rFonts w:ascii="Century Schoolbook" w:eastAsiaTheme="majorEastAsia" w:hAnsi="Century Schoolbook" w:cstheme="majorBidi"/>
+      <w:sz w:val="24"/>
+      <w:szCs w:val="24"/>
+    </w:rPr>
+  </w:style>
+  <w:style w:type="paragraph" w:styleId="ListParagraph">
+    <w:name w:val="List Paragraph"/>
+    <w:basedOn w:val="Normal"/>
+    <w:uiPriority w:val="34"/>
+    <w:qFormat/>
+    <w:rsid w:val="003843BF"/>
+    <w:pPr>
+      <w:numPr>
+        <w:numId w:val="2"/>
+      </w:numPr>
+      <w:spacing w:line="275" w:lineRule="auto"/>
+      <w:ind w:right="667"/>
+      <w:contextualSpacing/>
+    </w:pPr>
+    <w:rPr>
+      <w:rFonts w:eastAsia="Cambria"/>
+      <w:sz w:val="24"/>
+      <w:lang w:val="fr-CA"/>
+    </w:rPr>
+  </w:style>
+  <w:style w:type="table" w:styleId="TableGrid">
+    <w:name w:val="Table Grid"/>
+    <w:basedOn w:val="TableNormal"/>
+    <w:uiPriority w:val="59"/>
+    <w:rsid w:val="003843BF"/>
+    <w:pPr>
+      <w:spacing w:after="0" w:line="240" w:lineRule="auto"/>
+    </w:pPr>
+    <w:rPr>
+      <w:rFonts w:ascii="Times New Roman" w:eastAsia="Times New Roman" w:hAnsi="Times New Roman" w:cs="Times New Roman"/>
+      <w:sz w:val="20"/>
+      <w:szCs w:val="20"/>
+      <w:lang w:val="en-US"/>
+    </w:rPr>
+    <w:tblPr>
+      <w:tblInd w:w="0" w:type="dxa"/>
+      <w:tblBorders>
+        <w:top w:val="single" w:sz="4" w:space="0" w:color="auto"/>
+        <w:left w:val="single" w:sz="4" w:space="0" w:color="auto"/>
+        <w:bottom w:val="single" w:sz="4" w:space="0" w:color="auto"/>
+        <w:right w:val="single" w:sz="4" w:space="0" w:color="auto"/>
+        <w:insideH w:val="single" w:sz="4" w:space="0" w:color="auto"/>
+        <w:insideV w:val="single" w:sz="4" w:space="0" w:color="auto"/>
+      </w:tblBorders>
+      <w:tblCellMar>
+        <w:top w:w="0" w:type="dxa"/>
+        <w:left w:w="108" w:type="dxa"/>
+        <w:bottom w:w="0" w:type="dxa"/>
+        <w:right w:w="108" w:type="dxa"/>
+      </w:tblCellMar>
+    </w:tblPr>
+  </w:style>
+  <w:style w:type="paragraph" w:customStyle="1" w:styleId="Listeniveau2">
+    <w:name w:val="Liste niveau 2"/>
+    <w:basedOn w:val="Normal"/>
+    <w:qFormat/>
+    <w:rsid w:val="003843BF"/>
+    <w:pPr>
+      <w:numPr>
+        <w:ilvl w:val="1"/>
+        <w:numId w:val="2"/>
+      </w:numPr>
+    </w:pPr>
+  </w:style>
+  <w:style w:type="paragraph" w:customStyle="1" w:styleId="Listeniveau3">
+    <w:name w:val="Liste niveau 3"/>
+    <w:basedOn w:val="Normal"/>
+    <w:qFormat/>
+    <w:rsid w:val="003843BF"/>
+    <w:pPr>
+      <w:numPr>
+        <w:ilvl w:val="2"/>
+        <w:numId w:val="2"/>
+      </w:numPr>
+    </w:pPr>
+  </w:style>
+  <w:style w:type="paragraph" w:customStyle="1" w:styleId="Listeniveau1">
+    <w:name w:val="Liste niveau 1"/>
+    <w:basedOn w:val="ListParagraph"/>
+    <w:qFormat/>
+    <w:rsid w:val="006C67BB"/>
+    <w:pPr>
+      <w:numPr>
+        <w:numId w:val="0"/>
+      </w:numPr>
+      <w:shd w:val="pct20" w:color="auto" w:fill="auto"/>
+      <w:spacing w:before="80" w:line="276" w:lineRule="auto"/>
+      <w:ind w:right="0"/>
+    </w:pPr>
+  </w:style>
+  <w:style w:type="paragraph" w:styleId="BalloonText">
+    <w:name w:val="Balloon Text"/>
+    <w:basedOn w:val="Normal"/>
+    <w:link w:val="BalloonTextChar"/>
+    <w:uiPriority w:val="99"/>
+    <w:semiHidden/>
+    <w:unhideWhenUsed/>
+    <w:rsid w:val="003843BF"/>
+    <w:rPr>
+      <w:rFonts w:ascii="Segoe UI" w:hAnsi="Segoe UI" w:cs="Segoe UI"/>
+      <w:sz w:val="18"/>
+      <w:szCs w:val="18"/>
+    </w:rPr>
+  </w:style>
+  <w:style w:type="character" w:customStyle="1" w:styleId="BalloonTextChar">
+    <w:name w:val="Balloon Text Char"/>
+    <w:basedOn w:val="DefaultParagraphFont"/>
+    <w:link w:val="BalloonText"/>
+    <w:uiPriority w:val="99"/>
+    <w:semiHidden/>
+    <w:rsid w:val="003843BF"/>
+    <w:rPr>
+      <w:rFonts w:ascii="Segoe UI" w:eastAsia="Times New Roman" w:hAnsi="Segoe UI" w:cs="Segoe UI"/>
+      <w:sz w:val="18"/>
+      <w:szCs w:val="18"/>
+      <w:lang w:val="en-US"/>
+    </w:rPr>
+  </w:style>
+  <w:style w:type="table" w:customStyle="1" w:styleId="Grilledutableau1">
+    <w:name w:val="Grille du tableau1"/>
+    <w:basedOn w:val="TableNormal"/>
+    <w:next w:val="TableGrid"/>
+    <w:uiPriority w:val="59"/>
+    <w:rsid w:val="00031299"/>
+    <w:pPr>
+      <w:spacing w:after="0" w:line="240" w:lineRule="auto"/>
+    </w:pPr>
+    <w:rPr>
+      <w:rFonts w:ascii="Times New Roman" w:eastAsia="Times New Roman" w:hAnsi="Times New Roman" w:cs="Times New Roman"/>
+      <w:sz w:val="20"/>
+      <w:szCs w:val="20"/>
+      <w:lang w:val="en-US"/>
+    </w:rPr>
+    <w:tblPr>
+      <w:tblInd w:w="0" w:type="dxa"/>
+      <w:tblBorders>
+        <w:top w:val="single" w:sz="4" w:space="0" w:color="auto"/>
+        <w:left w:val="single" w:sz="4" w:space="0" w:color="auto"/>
+        <w:bottom w:val="single" w:sz="4" w:space="0" w:color="auto"/>
+        <w:right w:val="single" w:sz="4" w:space="0" w:color="auto"/>
+        <w:insideH w:val="single" w:sz="4" w:space="0" w:color="auto"/>
+        <w:insideV w:val="single" w:sz="4" w:space="0" w:color="auto"/>
+      </w:tblBorders>
+      <w:tblCellMar>
+        <w:top w:w="0" w:type="dxa"/>
+        <w:left w:w="108" w:type="dxa"/>
+        <w:bottom w:w="0" w:type="dxa"/>
+        <w:right w:w="108" w:type="dxa"/>
+      </w:tblCellMar>
+    </w:tblPr>
+  </w:style>
+  <w:style w:type="table" w:customStyle="1" w:styleId="Grilledutableau2">
+    <w:name w:val="Grille du tableau2"/>
+    <w:basedOn w:val="TableNormal"/>
+    <w:next w:val="TableGrid"/>
+    <w:uiPriority w:val="59"/>
+    <w:rsid w:val="00031299"/>
+    <w:pPr>
+      <w:spacing w:after="0" w:line="240" w:lineRule="auto"/>
+    </w:pPr>
+    <w:rPr>
+      <w:rFonts w:ascii="Times New Roman" w:eastAsia="Times New Roman" w:hAnsi="Times New Roman" w:cs="Times New Roman"/>
+      <w:sz w:val="20"/>
+      <w:szCs w:val="20"/>
+      <w:lang w:val="en-US"/>
+    </w:rPr>
+    <w:tblPr>
+      <w:tblInd w:w="0" w:type="dxa"/>
+      <w:tblBorders>
+        <w:top w:val="single" w:sz="4" w:space="0" w:color="auto"/>
+        <w:left w:val="single" w:sz="4" w:space="0" w:color="auto"/>
+        <w:bottom w:val="single" w:sz="4" w:space="0" w:color="auto"/>
+        <w:right w:val="single" w:sz="4" w:space="0" w:color="auto"/>
+        <w:insideH w:val="single" w:sz="4" w:space="0" w:color="auto"/>
+        <w:insideV w:val="single" w:sz="4" w:space="0" w:color="auto"/>
+      </w:tblBorders>
+      <w:tblCellMar>
+        <w:top w:w="0" w:type="dxa"/>
+        <w:left w:w="108" w:type="dxa"/>
+        <w:bottom w:w="0" w:type="dxa"/>
+        <w:right w:w="108" w:type="dxa"/>
+      </w:tblCellMar>
+    </w:tblPr>
+  </w:style>
+  <w:style w:type="table" w:customStyle="1" w:styleId="Grilledutableau3">
+    <w:name w:val="Grille du tableau3"/>
+    <w:basedOn w:val="TableNormal"/>
+    <w:next w:val="TableGrid"/>
+    <w:uiPriority w:val="59"/>
+    <w:rsid w:val="00031299"/>
+    <w:pPr>
+      <w:spacing w:after="0" w:line="240" w:lineRule="auto"/>
+    </w:pPr>
+    <w:rPr>
+      <w:rFonts w:ascii="Times New Roman" w:eastAsia="Times New Roman" w:hAnsi="Times New Roman" w:cs="Times New Roman"/>
+      <w:sz w:val="20"/>
+      <w:szCs w:val="20"/>
+      <w:lang w:val="en-US"/>
+    </w:rPr>
+    <w:tblPr>
+      <w:tblInd w:w="0" w:type="dxa"/>
+      <w:tblBorders>
+        <w:top w:val="single" w:sz="4" w:space="0" w:color="auto"/>
+        <w:left w:val="single" w:sz="4" w:space="0" w:color="auto"/>
+        <w:bottom w:val="single" w:sz="4" w:space="0" w:color="auto"/>
+        <w:right w:val="single" w:sz="4" w:space="0" w:color="auto"/>
+        <w:insideH w:val="single" w:sz="4" w:space="0" w:color="auto"/>
+        <w:insideV w:val="single" w:sz="4" w:space="0" w:color="auto"/>
+      </w:tblBorders>
+      <w:tblCellMar>
+        <w:top w:w="0" w:type="dxa"/>
+        <w:left w:w="108" w:type="dxa"/>
+        <w:bottom w:w="0" w:type="dxa"/>
+        <w:right w:w="108" w:type="dxa"/>
+      </w:tblCellMar>
+    </w:tblPr>
+  </w:style>
+  <w:style w:type="table" w:customStyle="1" w:styleId="Grilledutableau4">
+    <w:name w:val="Grille du tableau4"/>
+    <w:basedOn w:val="TableNormal"/>
+    <w:next w:val="TableGrid"/>
+    <w:uiPriority w:val="59"/>
+    <w:rsid w:val="00031299"/>
+    <w:pPr>
+      <w:spacing w:after="0" w:line="240" w:lineRule="auto"/>
+    </w:pPr>
+    <w:rPr>
+      <w:rFonts w:ascii="Times New Roman" w:eastAsia="Times New Roman" w:hAnsi="Times New Roman" w:cs="Times New Roman"/>
+      <w:sz w:val="20"/>
+      <w:szCs w:val="20"/>
+      <w:lang w:val="en-US"/>
+    </w:rPr>
+    <w:tblPr>
+      <w:tblInd w:w="0" w:type="dxa"/>
+      <w:tblBorders>
+        <w:top w:val="single" w:sz="4" w:space="0" w:color="auto"/>
+        <w:left w:val="single" w:sz="4" w:space="0" w:color="auto"/>
+        <w:bottom w:val="single" w:sz="4" w:space="0" w:color="auto"/>
+        <w:right w:val="single" w:sz="4" w:space="0" w:color="auto"/>
+        <w:insideH w:val="single" w:sz="4" w:space="0" w:color="auto"/>
+        <w:insideV w:val="single" w:sz="4" w:space="0" w:color="auto"/>
+      </w:tblBorders>
+      <w:tblCellMar>
+        <w:top w:w="0" w:type="dxa"/>
+        <w:left w:w="108" w:type="dxa"/>
+        <w:bottom w:w="0" w:type="dxa"/>
+        <w:right w:w="108" w:type="dxa"/>
+      </w:tblCellMar>
+    </w:tblPr>
+  </w:style>
+  <w:style w:type="table" w:customStyle="1" w:styleId="Grilledutableau5">
+    <w:name w:val="Grille du tableau5"/>
+    <w:basedOn w:val="TableNormal"/>
+    <w:next w:val="TableGrid"/>
+    <w:uiPriority w:val="59"/>
+    <w:rsid w:val="00031299"/>
+    <w:pPr>
+      <w:spacing w:after="0" w:line="240" w:lineRule="auto"/>
+    </w:pPr>
+    <w:rPr>
+      <w:rFonts w:ascii="Times New Roman" w:eastAsia="Times New Roman" w:hAnsi="Times New Roman" w:cs="Times New Roman"/>
+      <w:sz w:val="20"/>
+      <w:szCs w:val="20"/>
+      <w:lang w:val="en-US"/>
+    </w:rPr>
+    <w:tblPr>
+      <w:tblInd w:w="0" w:type="dxa"/>
+      <w:tblBorders>
+        <w:top w:val="single" w:sz="4" w:space="0" w:color="auto"/>
+        <w:left w:val="single" w:sz="4" w:space="0" w:color="auto"/>
+        <w:bottom w:val="single" w:sz="4" w:space="0" w:color="auto"/>
+        <w:right w:val="single" w:sz="4" w:space="0" w:color="auto"/>
+        <w:insideH w:val="single" w:sz="4" w:space="0" w:color="auto"/>
+        <w:insideV w:val="single" w:sz="4" w:space="0" w:color="auto"/>
+      </w:tblBorders>
+      <w:tblCellMar>
+        <w:top w:w="0" w:type="dxa"/>
+        <w:left w:w="108" w:type="dxa"/>
+        <w:bottom w:w="0" w:type="dxa"/>
+        <w:right w:w="108" w:type="dxa"/>
+      </w:tblCellMar>
     </w:tblPr>
   </w:style>
 </w:styles>
@@ -7537,7 +8030,7 @@
     </a:clrScheme>
     <a:fontScheme name="Office">
       <a:majorFont>
-        <a:latin typeface="Calibri Light" panose="020F0302020204030204"/>
+        <a:latin typeface="Calibri Light"/>
         <a:ea typeface=""/>
         <a:cs typeface=""/>
         <a:font script="Jpan" typeface="ＭＳ ゴシック"/>
@@ -7572,7 +8065,7 @@
         <a:font script="Geor" typeface="Sylfaen"/>
       </a:majorFont>
       <a:minorFont>
-        <a:latin typeface="Calibri" panose="020F0502020204030204"/>
+        <a:latin typeface="Calibri"/>
         <a:ea typeface=""/>
         <a:cs typeface=""/>
         <a:font script="Jpan" typeface="ＭＳ 明朝"/>
@@ -7749,7 +8242,7 @@
   <a:extraClrSchemeLst/>
   <a:extLst>
     <a:ext uri="{05A4C25C-085E-4340-85A3-A5531E510DB2}">
-      <thm15:themeFamily xmlns:thm15="http://schemas.microsoft.com/office/thememl/2012/main" name="Office Theme" id="{62F939B6-93AF-4DB8-9C6B-D6C7DFDC589F}" vid="{4A3C46E8-61CC-4603-A589-7422A47A8E4A}"/>
+      <thm15:themeFamily xmlns:thm15="http://schemas.microsoft.com/office/thememl/2012/main" xmlns="" name="Office Theme" id="{62F939B6-93AF-4DB8-9C6B-D6C7DFDC589F}" vid="{4A3C46E8-61CC-4603-A589-7422A47A8E4A}"/>
     </a:ext>
   </a:extLst>
 </a:theme>
@@ -7760,7 +8253,7 @@
 </file>
 
 <file path=customXml/itemProps1.xml><?xml version="1.0" encoding="utf-8"?>
-<ds:datastoreItem xmlns:ds="http://schemas.openxmlformats.org/officeDocument/2006/customXml" ds:itemID="{0DB0ADFF-3265-4146-A26A-D09B8BC131F7}">
+<ds:datastoreItem xmlns:ds="http://schemas.openxmlformats.org/officeDocument/2006/customXml" ds:itemID="{22B4C976-DB13-43F6-8E4C-FE71E5AA40CE}">
   <ds:schemaRefs>
     <ds:schemaRef ds:uri="http://schemas.openxmlformats.org/officeDocument/2006/bibliography"/>
   </ds:schemaRefs>

</xml_diff>

<commit_message>
Cération de Controleur Screen et Vue Screen.
</commit_message>
<xml_diff>
--- a/src/docs/Backlog de sprint - #002.docx
+++ b/src/docs/Backlog de sprint - #002.docx
@@ -4251,8 +4251,6 @@
               </w:rPr>
               <w:t xml:space="preserve"> et qu’il est contrôlable dans le jeu</w:t>
             </w:r>
-            <w:bookmarkStart w:id="0" w:name="_GoBack"/>
-            <w:bookmarkEnd w:id="0"/>
           </w:p>
         </w:tc>
       </w:tr>
@@ -5234,26 +5232,10 @@
                 <w:szCs w:val="22"/>
                 <w:lang w:val="fr-CA"/>
               </w:rPr>
-              <w:t xml:space="preserve"> Notes : Ces nouvelles planètes ne seront pas </w:t>
-            </w:r>
-            <w:proofErr w:type="spellStart"/>
-            <w:r>
-              <w:rPr>
-                <w:sz w:val="22"/>
-                <w:szCs w:val="22"/>
-                <w:lang w:val="fr-CA"/>
-              </w:rPr>
-              <w:t>customizables</w:t>
-            </w:r>
-            <w:proofErr w:type="spellEnd"/>
-            <w:r>
-              <w:rPr>
-                <w:sz w:val="22"/>
-                <w:szCs w:val="22"/>
-                <w:lang w:val="fr-CA"/>
-              </w:rPr>
-              <w:t>, ce sera dans un prochain sprint.</w:t>
-            </w:r>
+              <w:t xml:space="preserve"> Notes : Ces nouvelles planètes ne seront pas customizables, ce sera dans un prochain sprint.</w:t>
+            </w:r>
+            <w:bookmarkStart w:id="0" w:name="_GoBack"/>
+            <w:bookmarkEnd w:id="0"/>
           </w:p>
         </w:tc>
       </w:tr>
@@ -7661,7 +7643,7 @@
 </file>
 
 <file path=customXml/itemProps1.xml><?xml version="1.0" encoding="utf-8"?>
-<ds:datastoreItem xmlns:ds="http://schemas.openxmlformats.org/officeDocument/2006/customXml" ds:itemID="{2F8DAF28-6FAD-41CB-8485-EEE4D385DD4D}">
+<ds:datastoreItem xmlns:ds="http://schemas.openxmlformats.org/officeDocument/2006/customXml" ds:itemID="{5D43E90B-04D5-4F4D-A8E5-50466F28B967}">
   <ds:schemaRefs>
     <ds:schemaRef ds:uri="http://schemas.openxmlformats.org/officeDocument/2006/bibliography"/>
   </ds:schemaRefs>

</xml_diff>